<commit_message>
Gantt, Visio e aggiornamenti
</commit_message>
<xml_diff>
--- a/3_Documentazione (word e pdf)/Documentazione_SkiFreeRemake_ChristianMonga.docx
+++ b/3_Documentazione (word e pdf)/Documentazione_SkiFreeRemake_ChristianMonga.docx
@@ -5573,6 +5573,13 @@
                 <w:szCs w:val="16"/>
               </w:rPr>
               <w:t>Alberi</w:t>
+            </w:r>
+            <w:r>
+              <w:rPr>
+                <w:sz w:val="16"/>
+                <w:szCs w:val="16"/>
+              </w:rPr>
+              <w:t xml:space="preserve"> (quelli piccoli vengono bruciati quando saltati ad alta velocita)</w:t>
             </w:r>
           </w:p>
           <w:p>
@@ -7968,15 +7975,7 @@
                 <w:sz w:val="16"/>
                 <w:szCs w:val="16"/>
               </w:rPr>
-              <w:t>0</w:t>
-            </w:r>
-            <w:r>
-              <w:rPr>
-                <w:b/>
-                <w:sz w:val="16"/>
-                <w:szCs w:val="16"/>
-              </w:rPr>
-              <w:t>9</w:t>
+              <w:t>09</w:t>
             </w:r>
           </w:p>
         </w:tc>
@@ -8251,8 +8250,6 @@
               </w:rPr>
               <w:t>ù</w:t>
             </w:r>
-            <w:bookmarkStart w:id="7" w:name="_GoBack"/>
-            <w:bookmarkEnd w:id="7"/>
             <w:r>
               <w:rPr>
                 <w:sz w:val="16"/>
@@ -8485,11 +8482,11 @@
       <w:pPr>
         <w:pStyle w:val="Titolo3"/>
       </w:pPr>
-      <w:bookmarkStart w:id="8" w:name="_Toc94790448"/>
+      <w:bookmarkStart w:id="7" w:name="_Toc94790448"/>
       <w:r>
         <w:t>Spiegazione elementi tabella dei requisiti:</w:t>
       </w:r>
-      <w:bookmarkEnd w:id="8"/>
+      <w:bookmarkEnd w:id="7"/>
     </w:p>
     <w:p>
       <w:r>
@@ -8581,35 +8578,108 @@
         <w:pStyle w:val="Titolo2"/>
         <w:ind w:left="578" w:hanging="578"/>
       </w:pPr>
-      <w:bookmarkStart w:id="9" w:name="_Toc94790449"/>
+      <w:bookmarkStart w:id="8" w:name="_Toc94790449"/>
       <w:r>
         <w:t>Use case</w:t>
       </w:r>
+      <w:bookmarkEnd w:id="8"/>
+    </w:p>
+    <w:p>
+      <w:pPr>
+        <w:rPr>
+          <w:lang w:val="it-IT"/>
+        </w:rPr>
+        <w:sectPr>
+          <w:headerReference w:type="default" r:id="rId8"/>
+          <w:footerReference w:type="default" r:id="rId9"/>
+          <w:headerReference w:type="first" r:id="rId10"/>
+          <w:footerReference w:type="first" r:id="rId11"/>
+          <w:pgSz w:w="11906" w:h="16838"/>
+          <w:pgMar w:top="1985" w:right="1134" w:bottom="1418" w:left="1134" w:header="567" w:footer="567" w:gutter="0"/>
+          <w:pgNumType w:start="1"/>
+          <w:cols w:space="720"/>
+          <w:titlePg/>
+        </w:sectPr>
+      </w:pPr>
+      <w:r>
+        <w:rPr>
+          <w:lang w:val="it-IT"/>
+        </w:rPr>
+        <w:t xml:space="preserve">I casi d’uso rappresentano l’interazione tra i vari </w:t>
+      </w:r>
+      <w:r>
+        <w:rPr>
+          <w:lang w:val="it-IT"/>
+        </w:rPr>
+        <w:t>attori e le funzionalità</w:t>
+      </w:r>
+      <w:r>
+        <w:rPr>
+          <w:lang w:val="it-IT"/>
+        </w:rPr>
+        <w:t xml:space="preserve"> del prod</w:t>
+      </w:r>
+      <w:bookmarkStart w:id="9" w:name="_GoBack"/>
+      <w:r>
+        <w:rPr>
+          <w:noProof/>
+          <w:lang w:val="it-IT"/>
+        </w:rPr>
+        <w:drawing>
+          <wp:inline distT="0" distB="0" distL="0" distR="0" wp14:anchorId="45FFB9DA" wp14:editId="6F969A3E">
+            <wp:extent cx="6114415" cy="4325620"/>
+            <wp:effectExtent l="0" t="0" r="635" b="0"/>
+            <wp:docPr id="6" name="Immagine 6"/>
+            <wp:cNvGraphicFramePr>
+              <a:graphicFrameLocks xmlns:a="http://schemas.openxmlformats.org/drawingml/2006/main" noChangeAspect="1"/>
+            </wp:cNvGraphicFramePr>
+            <a:graphic xmlns:a="http://schemas.openxmlformats.org/drawingml/2006/main">
+              <a:graphicData uri="http://schemas.openxmlformats.org/drawingml/2006/picture">
+                <pic:pic xmlns:pic="http://schemas.openxmlformats.org/drawingml/2006/picture">
+                  <pic:nvPicPr>
+                    <pic:cNvPr id="0" name="Picture 5"/>
+                    <pic:cNvPicPr>
+                      <a:picLocks noChangeAspect="1" noChangeArrowheads="1"/>
+                    </pic:cNvPicPr>
+                  </pic:nvPicPr>
+                  <pic:blipFill>
+                    <a:blip r:embed="rId12" cstate="print">
+                      <a:extLst>
+                        <a:ext uri="{28A0092B-C50C-407E-A947-70E740481C1C}">
+                          <a14:useLocalDpi xmlns:a14="http://schemas.microsoft.com/office/drawing/2010/main" val="0"/>
+                        </a:ext>
+                      </a:extLst>
+                    </a:blip>
+                    <a:srcRect/>
+                    <a:stretch>
+                      <a:fillRect/>
+                    </a:stretch>
+                  </pic:blipFill>
+                  <pic:spPr bwMode="auto">
+                    <a:xfrm>
+                      <a:off x="0" y="0"/>
+                      <a:ext cx="6114415" cy="4325620"/>
+                    </a:xfrm>
+                    <a:prstGeom prst="rect">
+                      <a:avLst/>
+                    </a:prstGeom>
+                    <a:noFill/>
+                    <a:ln>
+                      <a:noFill/>
+                    </a:ln>
+                  </pic:spPr>
+                </pic:pic>
+              </a:graphicData>
+            </a:graphic>
+          </wp:inline>
+        </w:drawing>
+      </w:r>
       <w:bookmarkEnd w:id="9"/>
-    </w:p>
-    <w:p>
-      <w:pPr>
-        <w:rPr>
-          <w:lang w:val="it-IT"/>
-        </w:rPr>
-      </w:pPr>
-      <w:r>
-        <w:rPr>
-          <w:lang w:val="it-IT"/>
-        </w:rPr>
-        <w:t xml:space="preserve">I casi d’uso rappresentano l’interazione tra i vari </w:t>
-      </w:r>
-      <w:r>
-        <w:rPr>
-          <w:lang w:val="it-IT"/>
-        </w:rPr>
-        <w:t>attori e le funzionalità</w:t>
-      </w:r>
-      <w:r>
-        <w:rPr>
-          <w:lang w:val="it-IT"/>
-        </w:rPr>
-        <w:t xml:space="preserve"> del prodotto</w:t>
+      <w:r>
+        <w:rPr>
+          <w:lang w:val="it-IT"/>
+        </w:rPr>
+        <w:t>otto</w:t>
       </w:r>
       <w:r>
         <w:rPr>
@@ -8627,6 +8697,13 @@
     </w:p>
     <w:p>
       <w:pPr>
+        <w:rPr>
+          <w:lang w:val="it-IT"/>
+        </w:rPr>
+      </w:pPr>
+    </w:p>
+    <w:p>
+      <w:pPr>
         <w:pStyle w:val="Titolo2"/>
       </w:pPr>
       <w:bookmarkStart w:id="10" w:name="_Toc94790450"/>
@@ -8645,38 +8722,6 @@
         <w:rPr>
           <w:lang w:val="it-IT"/>
         </w:rPr>
-        <w:t xml:space="preserve">Prima di stabilire una pianificazione bisogna avere almeno una vaga idea del modello di sviluppo che si intende adottare. </w:t>
-      </w:r>
-      <w:r>
-        <w:rPr>
-          <w:lang w:val="it-IT"/>
-        </w:rPr>
-        <w:t xml:space="preserve">In questa sezione bisognerà inserire il modello concettuale di sviluppo che si seguirà durante il progetto. </w:t>
-      </w:r>
-      <w:r>
-        <w:rPr>
-          <w:lang w:val="it-IT"/>
-        </w:rPr>
-        <w:t>Gli elementi di riferimento per una buona pianificazione derivano da una scomposizione top-down della problematica del progetto.</w:t>
-      </w:r>
-    </w:p>
-    <w:p>
-      <w:pPr>
-        <w:rPr>
-          <w:lang w:val="it-IT"/>
-        </w:rPr>
-      </w:pPr>
-    </w:p>
-    <w:p>
-      <w:pPr>
-        <w:rPr>
-          <w:lang w:val="it-IT"/>
-        </w:rPr>
-      </w:pPr>
-      <w:r>
-        <w:rPr>
-          <w:lang w:val="it-IT"/>
-        </w:rPr>
         <w:t xml:space="preserve">La pianificazione può essere rappresentata mediante un diagramma di </w:t>
       </w:r>
       <w:proofErr w:type="spellStart"/>
@@ -8696,204 +8741,145 @@
     </w:p>
     <w:p>
       <w:pPr>
-        <w:rPr>
-          <w:lang w:val="it-IT"/>
-        </w:rPr>
-      </w:pPr>
-    </w:p>
-    <w:tbl>
-      <w:tblPr>
-        <w:tblW w:w="0" w:type="auto"/>
-        <w:tblBorders>
-          <w:top w:val="single" w:sz="4" w:space="0" w:color="auto"/>
-          <w:left w:val="single" w:sz="4" w:space="0" w:color="auto"/>
-          <w:bottom w:val="single" w:sz="4" w:space="0" w:color="auto"/>
-          <w:right w:val="single" w:sz="4" w:space="0" w:color="auto"/>
-          <w:insideH w:val="single" w:sz="4" w:space="0" w:color="auto"/>
-          <w:insideV w:val="single" w:sz="4" w:space="0" w:color="auto"/>
-        </w:tblBorders>
-        <w:tblLook w:val="00A0" w:firstRow="1" w:lastRow="0" w:firstColumn="1" w:lastColumn="0" w:noHBand="0" w:noVBand="0"/>
-      </w:tblPr>
-      <w:tblGrid>
-        <w:gridCol w:w="9628"/>
-      </w:tblGrid>
-      <w:tr>
-        <w:tc>
-          <w:tcPr>
-            <w:tcW w:w="9628" w:type="dxa"/>
-            <w:shd w:val="clear" w:color="auto" w:fill="auto"/>
-          </w:tcPr>
-          <w:p>
-            <w:pPr>
-              <w:rPr>
-                <w:lang w:val="it-IT"/>
-              </w:rPr>
-            </w:pPr>
-            <w:r>
-              <w:rPr>
-                <w:noProof/>
-                <w:lang w:val="it-IT"/>
-              </w:rPr>
-              <w:drawing>
-                <wp:inline distT="0" distB="0" distL="0" distR="0" wp14:anchorId="3C988473" wp14:editId="421E0D4A">
-                  <wp:extent cx="5972175" cy="2876550"/>
-                  <wp:effectExtent l="0" t="0" r="0" b="0"/>
-                  <wp:docPr id="1" name="Immagine 1"/>
-                  <wp:cNvGraphicFramePr>
-                    <a:graphicFrameLocks xmlns:a="http://schemas.openxmlformats.org/drawingml/2006/main" noChangeAspect="1"/>
-                  </wp:cNvGraphicFramePr>
-                  <a:graphic xmlns:a="http://schemas.openxmlformats.org/drawingml/2006/main">
-                    <a:graphicData uri="http://schemas.openxmlformats.org/drawingml/2006/picture">
-                      <pic:pic xmlns:pic="http://schemas.openxmlformats.org/drawingml/2006/picture">
-                        <pic:nvPicPr>
-                          <pic:cNvPr id="0" name="Picture 1"/>
-                          <pic:cNvPicPr>
-                            <a:picLocks noChangeAspect="1" noChangeArrowheads="1"/>
-                          </pic:cNvPicPr>
-                        </pic:nvPicPr>
-                        <pic:blipFill>
-                          <a:blip r:embed="rId8">
-                            <a:extLst>
-                              <a:ext uri="{28A0092B-C50C-407E-A947-70E740481C1C}">
-                                <a14:useLocalDpi xmlns:a14="http://schemas.microsoft.com/office/drawing/2010/main" val="0"/>
-                              </a:ext>
-                            </a:extLst>
-                          </a:blip>
-                          <a:srcRect r="6310"/>
-                          <a:stretch>
-                            <a:fillRect/>
-                          </a:stretch>
-                        </pic:blipFill>
-                        <pic:spPr bwMode="auto">
-                          <a:xfrm>
-                            <a:off x="0" y="0"/>
-                            <a:ext cx="5972175" cy="2876550"/>
-                          </a:xfrm>
-                          <a:prstGeom prst="rect">
-                            <a:avLst/>
-                          </a:prstGeom>
-                          <a:noFill/>
-                          <a:ln>
-                            <a:noFill/>
-                          </a:ln>
-                        </pic:spPr>
-                      </pic:pic>
-                    </a:graphicData>
-                  </a:graphic>
-                </wp:inline>
-              </w:drawing>
-            </w:r>
-          </w:p>
-          <w:p>
-            <w:pPr>
-              <w:pStyle w:val="Didascalia"/>
-              <w:rPr>
-                <w:lang w:val="it-IT"/>
-              </w:rPr>
-            </w:pPr>
-            <w:r>
-              <w:t xml:space="preserve">Figura </w:t>
-            </w:r>
-            <w:r>
-              <w:fldChar w:fldCharType="begin"/>
-            </w:r>
-            <w:r>
-              <w:instrText xml:space="preserve"> SEQ Figura \* ARABIC </w:instrText>
-            </w:r>
-            <w:r>
-              <w:fldChar w:fldCharType="separate"/>
-            </w:r>
-            <w:r>
-              <w:rPr>
-                <w:noProof/>
-              </w:rPr>
-              <w:t>1</w:t>
-            </w:r>
-            <w:r>
-              <w:rPr>
-                <w:noProof/>
-              </w:rPr>
-              <w:fldChar w:fldCharType="end"/>
-            </w:r>
-            <w:r>
-              <w:t xml:space="preserve">: Esempio di diagramma di </w:t>
-            </w:r>
-            <w:proofErr w:type="spellStart"/>
-            <w:r>
-              <w:t>Gantt</w:t>
-            </w:r>
-            <w:proofErr w:type="spellEnd"/>
-            <w:r>
-              <w:t>.</w:t>
-            </w:r>
-          </w:p>
-        </w:tc>
-      </w:tr>
-    </w:tbl>
-    <w:p>
-      <w:pPr>
-        <w:rPr>
-          <w:lang w:val="it-IT"/>
-        </w:rPr>
-      </w:pPr>
-    </w:p>
-    <w:p>
-      <w:pPr>
-        <w:rPr>
-          <w:lang w:val="it-IT"/>
-        </w:rPr>
-      </w:pPr>
-      <w:r>
-        <w:rPr>
-          <w:lang w:val="it-IT"/>
-        </w:rPr>
-        <w:t>Se si usano altri metodi di pianificazione (</w:t>
-      </w:r>
-      <w:r>
-        <w:rPr>
-          <w:lang w:val="it-IT"/>
-        </w:rPr>
-        <w:t>p.</w:t>
-      </w:r>
-      <w:r>
-        <w:rPr>
-          <w:lang w:val="it-IT"/>
-        </w:rPr>
-        <w:t>es</w:t>
-      </w:r>
-      <w:r>
-        <w:rPr>
-          <w:lang w:val="it-IT"/>
-        </w:rPr>
-        <w:t>.</w:t>
-      </w:r>
-      <w:r>
-        <w:rPr>
-          <w:lang w:val="it-IT"/>
-        </w:rPr>
-        <w:t xml:space="preserve"> </w:t>
+        <w:keepNext/>
+        <w:jc w:val="center"/>
+      </w:pPr>
+      <w:r>
+        <w:rPr>
+          <w:noProof/>
+          <w:lang w:val="it-IT"/>
+        </w:rPr>
+        <w:drawing>
+          <wp:inline distT="0" distB="0" distL="0" distR="0" wp14:anchorId="7600821A" wp14:editId="26A434A7">
+            <wp:extent cx="8674873" cy="3831898"/>
+            <wp:effectExtent l="0" t="0" r="0" b="0"/>
+            <wp:docPr id="5" name="Immagine 5"/>
+            <wp:cNvGraphicFramePr>
+              <a:graphicFrameLocks xmlns:a="http://schemas.openxmlformats.org/drawingml/2006/main" noChangeAspect="1"/>
+            </wp:cNvGraphicFramePr>
+            <a:graphic xmlns:a="http://schemas.openxmlformats.org/drawingml/2006/main">
+              <a:graphicData uri="http://schemas.openxmlformats.org/drawingml/2006/picture">
+                <pic:pic xmlns:pic="http://schemas.openxmlformats.org/drawingml/2006/picture">
+                  <pic:nvPicPr>
+                    <pic:cNvPr id="0" name="Picture 4"/>
+                    <pic:cNvPicPr>
+                      <a:picLocks noChangeAspect="1" noChangeArrowheads="1"/>
+                    </pic:cNvPicPr>
+                  </pic:nvPicPr>
+                  <pic:blipFill>
+                    <a:blip r:embed="rId13" cstate="print">
+                      <a:extLst>
+                        <a:ext uri="{28A0092B-C50C-407E-A947-70E740481C1C}">
+                          <a14:useLocalDpi xmlns:a14="http://schemas.microsoft.com/office/drawing/2010/main" val="0"/>
+                        </a:ext>
+                      </a:extLst>
+                    </a:blip>
+                    <a:srcRect/>
+                    <a:stretch>
+                      <a:fillRect/>
+                    </a:stretch>
+                  </pic:blipFill>
+                  <pic:spPr bwMode="auto">
+                    <a:xfrm>
+                      <a:off x="0" y="0"/>
+                      <a:ext cx="8748185" cy="3864282"/>
+                    </a:xfrm>
+                    <a:prstGeom prst="rect">
+                      <a:avLst/>
+                    </a:prstGeom>
+                    <a:noFill/>
+                    <a:ln>
+                      <a:noFill/>
+                    </a:ln>
+                  </pic:spPr>
+                </pic:pic>
+              </a:graphicData>
+            </a:graphic>
+          </wp:inline>
+        </w:drawing>
+      </w:r>
+    </w:p>
+    <w:p>
+      <w:pPr>
+        <w:pStyle w:val="Didascalia"/>
+        <w:rPr>
+          <w:lang w:val="it-IT"/>
+        </w:rPr>
+      </w:pPr>
+      <w:r>
+        <w:t xml:space="preserve">Figura </w:t>
+      </w:r>
+      <w:r>
+        <w:fldChar w:fldCharType="begin"/>
+      </w:r>
+      <w:r>
+        <w:instrText xml:space="preserve"> SEQ Figura \* ARABIC </w:instrText>
+      </w:r>
+      <w:r>
+        <w:fldChar w:fldCharType="separate"/>
+      </w:r>
+      <w:r>
+        <w:rPr>
+          <w:noProof/>
+        </w:rPr>
+        <w:t>1</w:t>
+      </w:r>
+      <w:r>
+        <w:fldChar w:fldCharType="end"/>
+      </w:r>
+      <w:r>
+        <w:t xml:space="preserve"> Diagramma di </w:t>
       </w:r>
       <w:proofErr w:type="spellStart"/>
       <w:r>
-        <w:rPr>
-          <w:lang w:val="it-IT"/>
-        </w:rPr>
-        <w:t>scrum</w:t>
+        <w:t>Gantt</w:t>
       </w:r>
       <w:proofErr w:type="spellEnd"/>
       <w:r>
-        <w:rPr>
-          <w:lang w:val="it-IT"/>
-        </w:rPr>
-        <w:t>), dovranno apparire in questo capitolo.</w:t>
-      </w:r>
+        <w:t xml:space="preserve"> Iniziale</w:t>
+      </w:r>
+    </w:p>
+    <w:p>
+      <w:pPr>
+        <w:rPr>
+          <w:lang w:val="it-IT"/>
+        </w:rPr>
+      </w:pPr>
+      <w:r>
+        <w:rPr>
+          <w:lang w:val="it-IT"/>
+        </w:rPr>
+        <w:t xml:space="preserve">Pianificazione </w:t>
+      </w:r>
+      <w:proofErr w:type="spellStart"/>
+      <w:r>
+        <w:rPr>
+          <w:lang w:val="it-IT"/>
+        </w:rPr>
+        <w:t>Waterfall</w:t>
+      </w:r>
+      <w:proofErr w:type="spellEnd"/>
     </w:p>
     <w:p>
       <w:pPr>
         <w:pStyle w:val="Titolo2"/>
+        <w:sectPr>
+          <w:pgSz w:w="16838" w:h="11906" w:orient="landscape"/>
+          <w:pgMar w:top="1134" w:right="1985" w:bottom="1134" w:left="1418" w:header="567" w:footer="567" w:gutter="0"/>
+          <w:pgNumType w:start="1"/>
+          <w:cols w:space="720"/>
+          <w:titlePg/>
+          <w:docGrid w:linePitch="272"/>
+        </w:sectPr>
       </w:pPr>
       <w:bookmarkStart w:id="11" w:name="_Toc94790451"/>
-      <w:r>
+    </w:p>
+    <w:p>
+      <w:pPr>
+        <w:pStyle w:val="Titolo2"/>
+      </w:pPr>
+      <w:r>
+        <w:lastRenderedPageBreak/>
         <w:t>Analisi dei mezzi</w:t>
       </w:r>
       <w:bookmarkEnd w:id="11"/>
@@ -8999,7 +8985,6 @@
       <w:bookmarkStart w:id="14" w:name="_Toc413411420"/>
       <w:bookmarkStart w:id="15" w:name="_Toc94790453"/>
       <w:r>
-        <w:lastRenderedPageBreak/>
         <w:t>Hardware</w:t>
       </w:r>
       <w:bookmarkEnd w:id="14"/>
@@ -9427,6 +9412,7 @@
         <w:rPr>
           <w:lang w:val="it-IT"/>
         </w:rPr>
+        <w:lastRenderedPageBreak/>
         <w:t xml:space="preserve">Tabelle di </w:t>
       </w:r>
       <w:proofErr w:type="spellStart"/>
@@ -11795,10 +11781,6 @@
       </w:pPr>
     </w:p>
     <w:sectPr>
-      <w:headerReference w:type="default" r:id="rId9"/>
-      <w:footerReference w:type="default" r:id="rId10"/>
-      <w:headerReference w:type="first" r:id="rId11"/>
-      <w:footerReference w:type="first" r:id="rId12"/>
       <w:pgSz w:w="11906" w:h="16838"/>
       <w:pgMar w:top="1985" w:right="1134" w:bottom="1418" w:left="1134" w:header="567" w:footer="567" w:gutter="0"/>
       <w:pgNumType w:start="1"/>
@@ -11840,27 +11822,14 @@
     <w:r>
       <w:tab/>
     </w:r>
-    <w:r>
-      <w:fldChar w:fldCharType="begin"/>
-    </w:r>
-    <w:r>
-      <w:instrText xml:space="preserve"> FILENAME \* MERGEFORMAT </w:instrText>
-    </w:r>
-    <w:r>
-      <w:fldChar w:fldCharType="separate"/>
-    </w:r>
-    <w:r>
-      <w:rPr>
-        <w:noProof/>
-      </w:rPr>
-      <w:t>Documentazione_SkiFreeRemake_ChristianMonga.docx</w:t>
-    </w:r>
-    <w:r>
-      <w:rPr>
-        <w:noProof/>
-      </w:rPr>
-      <w:fldChar w:fldCharType="end"/>
-    </w:r>
+    <w:fldSimple w:instr=" FILENAME \* MERGEFORMAT ">
+      <w:r>
+        <w:rPr>
+          <w:noProof/>
+        </w:rPr>
+        <w:t>Documentazione_SkiFreeRemake_ChristianMonga.docx</w:t>
+      </w:r>
+    </w:fldSimple>
     <w:r>
       <w:fldChar w:fldCharType="begin"/>
     </w:r>
@@ -11868,20 +11837,11 @@
       <w:instrText xml:space="preserve"> FILENAME </w:instrText>
     </w:r>
     <w:r>
-      <w:fldChar w:fldCharType="separate"/>
-    </w:r>
-    <w:r>
       <w:fldChar w:fldCharType="end"/>
     </w:r>
     <w:r>
       <w:tab/>
-      <w:t xml:space="preserve">Versione: </w:t>
-    </w:r>
-    <w:r>
-      <w:t>16.09.2022</w:t>
-    </w:r>
-    <w:r>
-      <w:t xml:space="preserve"> </w:t>
+      <w:t xml:space="preserve">Versione: 16.09.2022 </w:t>
     </w:r>
   </w:p>
 </w:ftr>
@@ -16509,7 +16469,7 @@
 </file>
 
 <file path=customXml/itemProps1.xml><?xml version="1.0" encoding="utf-8"?>
-<ds:datastoreItem xmlns:ds="http://schemas.openxmlformats.org/officeDocument/2006/customXml" ds:itemID="{FE9AF90B-857D-45DF-81DA-1116C485D09B}">
+<ds:datastoreItem xmlns:ds="http://schemas.openxmlformats.org/officeDocument/2006/customXml" ds:itemID="{26D9533D-D2D7-44A8-963C-27D6941A9F64}">
   <ds:schemaRefs>
     <ds:schemaRef ds:uri="http://schemas.openxmlformats.org/officeDocument/2006/bibliography"/>
   </ds:schemaRefs>

</xml_diff>

<commit_message>
Aggiornata Documentazione e Diario
</commit_message>
<xml_diff>
--- a/3_Documentazione (word e pdf)/Documentazione_SkiFreeRemake_ChristianMonga.docx
+++ b/3_Documentazione (word e pdf)/Documentazione_SkiFreeRemake_ChristianMonga.docx
@@ -2764,527 +2764,112 @@
       </w:r>
     </w:p>
     <w:p>
-      <w:pPr>
-        <w:rPr>
-          <w:lang w:val="en-US"/>
-        </w:rPr>
-      </w:pPr>
-      <w:r>
-        <w:rPr>
-          <w:lang w:val="en-US"/>
-        </w:rPr>
-        <w:t xml:space="preserve">Lo </w:t>
-      </w:r>
-      <w:r>
-        <w:t>scopo</w:t>
-      </w:r>
-      <w:r>
-        <w:rPr>
-          <w:lang w:val="en-US"/>
-        </w:rPr>
-        <w:t xml:space="preserve"> di </w:t>
-      </w:r>
-      <w:proofErr w:type="spellStart"/>
-      <w:r>
-        <w:rPr>
-          <w:lang w:val="en-US"/>
-        </w:rPr>
-        <w:t>questo</w:t>
-      </w:r>
-      <w:proofErr w:type="spellEnd"/>
-      <w:r>
-        <w:rPr>
-          <w:lang w:val="en-US"/>
-        </w:rPr>
+      <w:r>
+        <w:t>È</w:t>
+      </w:r>
+      <w:r>
+        <w:t xml:space="preserve"> una breve e accurata rappresentazione dei contenuti di un documento, senza notazioni critiche o valutazioni. Lo scopo di un abstract efficace dovrebbe essere quello di far conoscere all’utente il contenuto di base di un documento e metterlo nella condizione di decidere se risponde ai suoi interessi e se è opportuno il ricorso al documento originale.</w:t>
+      </w:r>
+    </w:p>
+    <w:p/>
+    <w:p>
+      <w:r>
+        <w:t>Può contenere alcuni o tutti gli elementi seguenti:</w:t>
+      </w:r>
+    </w:p>
+    <w:p>
+      <w:pPr>
+        <w:numPr>
+          <w:ilvl w:val="0"/>
+          <w:numId w:val="14"/>
+        </w:numPr>
+      </w:pPr>
+      <w:r>
+        <w:rPr>
+          <w:b/>
+        </w:rPr>
+        <w:t>Background/Situazione iniziale</w:t>
+      </w:r>
+      <w:r>
         <w:t xml:space="preserve"> </w:t>
       </w:r>
-      <w:proofErr w:type="spellStart"/>
-      <w:r>
-        <w:rPr>
-          <w:lang w:val="en-US"/>
-        </w:rPr>
-        <w:t>progetto</w:t>
-      </w:r>
-      <w:proofErr w:type="spellEnd"/>
-      <w:r>
-        <w:rPr>
-          <w:lang w:val="en-US"/>
-        </w:rPr>
-        <w:t xml:space="preserve"> è </w:t>
-      </w:r>
-      <w:proofErr w:type="spellStart"/>
-      <w:r>
-        <w:rPr>
-          <w:lang w:val="en-US"/>
-        </w:rPr>
-        <w:t>quello</w:t>
-      </w:r>
-      <w:proofErr w:type="spellEnd"/>
-      <w:r>
-        <w:rPr>
-          <w:lang w:val="en-US"/>
-        </w:rPr>
-        <w:t xml:space="preserve"> di </w:t>
-      </w:r>
-      <w:proofErr w:type="spellStart"/>
-      <w:r>
-        <w:rPr>
-          <w:lang w:val="en-US"/>
-        </w:rPr>
-        <w:t>ricreare</w:t>
-      </w:r>
-      <w:proofErr w:type="spellEnd"/>
-      <w:r>
-        <w:rPr>
-          <w:lang w:val="en-US"/>
-        </w:rPr>
+      <w:r>
         <w:t xml:space="preserve"> </w:t>
       </w:r>
-      <w:proofErr w:type="spellStart"/>
-      <w:r>
-        <w:rPr>
-          <w:lang w:val="en-US"/>
-        </w:rPr>
-        <w:t>il</w:t>
-      </w:r>
-      <w:proofErr w:type="spellEnd"/>
-      <w:r>
-        <w:rPr>
-          <w:lang w:val="en-US"/>
-        </w:rPr>
-        <w:t xml:space="preserve"> Vecchio </w:t>
-      </w:r>
-      <w:proofErr w:type="spellStart"/>
-      <w:r>
-        <w:rPr>
-          <w:lang w:val="en-US"/>
-        </w:rPr>
-        <w:t>gioco</w:t>
-      </w:r>
-      <w:proofErr w:type="spellEnd"/>
-      <w:r>
-        <w:rPr>
-          <w:lang w:val="en-US"/>
-        </w:rPr>
-        <w:t xml:space="preserve"> </w:t>
-      </w:r>
-      <w:proofErr w:type="spellStart"/>
-      <w:r>
-        <w:rPr>
-          <w:lang w:val="en-US"/>
-        </w:rPr>
-        <w:t>SkiFree</w:t>
-      </w:r>
-      <w:proofErr w:type="spellEnd"/>
-      <w:r>
-        <w:rPr>
-          <w:lang w:val="en-US"/>
-        </w:rPr>
-        <w:t xml:space="preserve"> </w:t>
-      </w:r>
-      <w:proofErr w:type="spellStart"/>
-      <w:r>
-        <w:rPr>
-          <w:lang w:val="en-US"/>
-        </w:rPr>
-        <w:t>utilizzando</w:t>
-      </w:r>
-      <w:proofErr w:type="spellEnd"/>
-      <w:r>
-        <w:rPr>
-          <w:lang w:val="en-US"/>
-        </w:rPr>
-        <w:t xml:space="preserve"> una </w:t>
-      </w:r>
-      <w:proofErr w:type="spellStart"/>
-      <w:r>
-        <w:rPr>
-          <w:lang w:val="en-US"/>
-        </w:rPr>
-        <w:t>grafica</w:t>
-      </w:r>
-      <w:proofErr w:type="spellEnd"/>
-      <w:r>
-        <w:rPr>
-          <w:lang w:val="en-US"/>
-        </w:rPr>
-        <w:t xml:space="preserve"> </w:t>
-      </w:r>
-      <w:proofErr w:type="spellStart"/>
-      <w:r>
-        <w:rPr>
-          <w:lang w:val="en-US"/>
-        </w:rPr>
-        <w:t>migliore</w:t>
-      </w:r>
-      <w:proofErr w:type="spellEnd"/>
-      <w:r>
-        <w:rPr>
-          <w:lang w:val="en-US"/>
-        </w:rPr>
-        <w:t xml:space="preserve"> e </w:t>
-      </w:r>
-      <w:proofErr w:type="spellStart"/>
-      <w:r>
-        <w:rPr>
-          <w:lang w:val="en-US"/>
-        </w:rPr>
-        <w:t>migliorando</w:t>
-      </w:r>
-      <w:proofErr w:type="spellEnd"/>
-      <w:r>
-        <w:rPr>
-          <w:lang w:val="en-US"/>
-        </w:rPr>
-        <w:t xml:space="preserve"> le </w:t>
-      </w:r>
-      <w:proofErr w:type="spellStart"/>
-      <w:r>
-        <w:rPr>
-          <w:lang w:val="en-US"/>
-        </w:rPr>
-        <w:t>meccaniche</w:t>
-      </w:r>
-      <w:proofErr w:type="spellEnd"/>
-      <w:r>
-        <w:rPr>
-          <w:lang w:val="en-US"/>
-        </w:rPr>
-        <w:t xml:space="preserve"> di </w:t>
-      </w:r>
-      <w:r>
-        <w:t>gioco</w:t>
-      </w:r>
-      <w:r>
-        <w:rPr>
-          <w:lang w:val="en-US"/>
-        </w:rPr>
-        <w:t>.</w:t>
-      </w:r>
-    </w:p>
-    <w:p>
-      <w:pPr>
-        <w:rPr>
-          <w:lang w:val="en-US"/>
-        </w:rPr>
-      </w:pPr>
-      <w:r>
-        <w:rPr>
-          <w:lang w:val="en-US"/>
-        </w:rPr>
-        <w:t xml:space="preserve">Al moment oil </w:t>
-      </w:r>
-      <w:proofErr w:type="spellStart"/>
-      <w:r>
-        <w:rPr>
-          <w:lang w:val="en-US"/>
-        </w:rPr>
-        <w:t>gioco</w:t>
-      </w:r>
-      <w:proofErr w:type="spellEnd"/>
-      <w:r>
-        <w:rPr>
-          <w:lang w:val="en-US"/>
-        </w:rPr>
-        <w:t xml:space="preserve"> ha poche </w:t>
-      </w:r>
-      <w:proofErr w:type="spellStart"/>
-      <w:r>
-        <w:rPr>
-          <w:lang w:val="en-US"/>
-        </w:rPr>
-        <w:t>animazioni</w:t>
-      </w:r>
-      <w:proofErr w:type="spellEnd"/>
-      <w:r>
-        <w:rPr>
-          <w:lang w:val="en-US"/>
-        </w:rPr>
-        <w:t xml:space="preserve">, é in 8bit ed è </w:t>
-      </w:r>
-      <w:r>
-        <w:t>diventato</w:t>
-      </w:r>
-      <w:r>
-        <w:rPr>
-          <w:lang w:val="en-US"/>
-        </w:rPr>
-        <w:t xml:space="preserve"> molto </w:t>
-      </w:r>
-      <w:proofErr w:type="spellStart"/>
-      <w:r>
-        <w:rPr>
-          <w:lang w:val="en-US"/>
-        </w:rPr>
-        <w:t>datato</w:t>
-      </w:r>
-      <w:proofErr w:type="spellEnd"/>
-      <w:r>
-        <w:rPr>
-          <w:lang w:val="en-US"/>
-        </w:rPr>
-        <w:t>.</w:t>
-      </w:r>
-    </w:p>
-    <w:p>
-      <w:pPr>
-        <w:rPr>
-          <w:lang w:val="en-US"/>
-        </w:rPr>
-      </w:pPr>
-      <w:r>
-        <w:rPr>
-          <w:lang w:val="en-US"/>
-        </w:rPr>
-        <w:t xml:space="preserve">Con </w:t>
-      </w:r>
-      <w:proofErr w:type="spellStart"/>
-      <w:r>
-        <w:rPr>
-          <w:lang w:val="en-US"/>
-        </w:rPr>
-        <w:t>questo</w:t>
-      </w:r>
-      <w:proofErr w:type="spellEnd"/>
-      <w:r>
-        <w:rPr>
-          <w:lang w:val="en-US"/>
-        </w:rPr>
-        <w:t xml:space="preserve"> </w:t>
-      </w:r>
-      <w:proofErr w:type="spellStart"/>
-      <w:r>
-        <w:rPr>
-          <w:lang w:val="en-US"/>
-        </w:rPr>
-        <w:t>progetto</w:t>
-      </w:r>
-      <w:proofErr w:type="spellEnd"/>
-      <w:r>
-        <w:rPr>
-          <w:lang w:val="en-US"/>
-        </w:rPr>
-        <w:t xml:space="preserve"> </w:t>
-      </w:r>
-      <w:proofErr w:type="spellStart"/>
-      <w:r>
-        <w:rPr>
-          <w:lang w:val="en-US"/>
-        </w:rPr>
-        <w:t>vorrei</w:t>
-      </w:r>
-      <w:proofErr w:type="spellEnd"/>
-      <w:r>
-        <w:rPr>
-          <w:lang w:val="en-US"/>
-        </w:rPr>
-        <w:t xml:space="preserve"> </w:t>
-      </w:r>
-      <w:proofErr w:type="spellStart"/>
-      <w:r>
-        <w:rPr>
-          <w:lang w:val="en-US"/>
-        </w:rPr>
-        <w:t>renderlo</w:t>
-      </w:r>
-      <w:proofErr w:type="spellEnd"/>
-      <w:r>
-        <w:rPr>
-          <w:lang w:val="en-US"/>
-        </w:rPr>
-        <w:t xml:space="preserve"> </w:t>
-      </w:r>
-      <w:proofErr w:type="spellStart"/>
-      <w:r>
-        <w:rPr>
-          <w:lang w:val="en-US"/>
-        </w:rPr>
-        <w:t>più</w:t>
-      </w:r>
-      <w:proofErr w:type="spellEnd"/>
-      <w:r>
-        <w:rPr>
-          <w:lang w:val="en-US"/>
-        </w:rPr>
-        <w:t xml:space="preserve"> </w:t>
-      </w:r>
-      <w:r>
-        <w:t>aggiornato</w:t>
-      </w:r>
-      <w:r>
-        <w:rPr>
-          <w:lang w:val="en-US"/>
-        </w:rPr>
-        <w:t xml:space="preserve"> </w:t>
-      </w:r>
-      <w:proofErr w:type="spellStart"/>
-      <w:r>
-        <w:rPr>
-          <w:lang w:val="en-US"/>
-        </w:rPr>
-        <w:t>aumentanto</w:t>
-      </w:r>
-      <w:proofErr w:type="spellEnd"/>
-      <w:r>
-        <w:rPr>
-          <w:lang w:val="en-US"/>
-        </w:rPr>
-        <w:t xml:space="preserve"> la </w:t>
-      </w:r>
-      <w:proofErr w:type="spellStart"/>
-      <w:r>
-        <w:rPr>
-          <w:lang w:val="en-US"/>
-        </w:rPr>
-        <w:t>qualità</w:t>
-      </w:r>
-      <w:proofErr w:type="spellEnd"/>
-      <w:r>
-        <w:rPr>
-          <w:lang w:val="en-US"/>
-        </w:rPr>
-        <w:t xml:space="preserve"> del </w:t>
-      </w:r>
-      <w:proofErr w:type="spellStart"/>
-      <w:r>
-        <w:rPr>
-          <w:lang w:val="en-US"/>
-        </w:rPr>
-        <w:t>gioco</w:t>
-      </w:r>
-      <w:proofErr w:type="spellEnd"/>
-      <w:r>
-        <w:rPr>
-          <w:lang w:val="en-US"/>
-        </w:rPr>
-        <w:t>.</w:t>
-      </w:r>
-    </w:p>
-    <w:p>
-      <w:pPr>
-        <w:rPr>
-          <w:lang w:val="en-US"/>
-        </w:rPr>
-      </w:pPr>
-      <w:r>
-        <w:rPr>
-          <w:lang w:val="en-US"/>
-        </w:rPr>
-        <w:t xml:space="preserve">Per fare </w:t>
-      </w:r>
-      <w:proofErr w:type="spellStart"/>
-      <w:r>
-        <w:rPr>
-          <w:lang w:val="en-US"/>
-        </w:rPr>
-        <w:t>questo</w:t>
-      </w:r>
-      <w:proofErr w:type="spellEnd"/>
-      <w:r>
-        <w:rPr>
-          <w:lang w:val="en-US"/>
-        </w:rPr>
-        <w:t xml:space="preserve"> </w:t>
-      </w:r>
-      <w:proofErr w:type="spellStart"/>
-      <w:r>
-        <w:rPr>
-          <w:lang w:val="en-US"/>
-        </w:rPr>
-        <w:t>utilizzo</w:t>
-      </w:r>
-      <w:proofErr w:type="spellEnd"/>
-      <w:r>
-        <w:rPr>
-          <w:lang w:val="en-US"/>
-        </w:rPr>
-        <w:t xml:space="preserve"> Unity </w:t>
-      </w:r>
-      <w:proofErr w:type="spellStart"/>
-      <w:r>
-        <w:rPr>
-          <w:lang w:val="en-US"/>
-        </w:rPr>
-        <w:t>che</w:t>
-      </w:r>
-      <w:proofErr w:type="spellEnd"/>
-      <w:r>
-        <w:rPr>
-          <w:lang w:val="en-US"/>
-        </w:rPr>
-        <w:t xml:space="preserve"> mi ha </w:t>
-      </w:r>
-      <w:proofErr w:type="spellStart"/>
-      <w:r>
-        <w:rPr>
-          <w:lang w:val="en-US"/>
-        </w:rPr>
-        <w:t>permesso</w:t>
-      </w:r>
-      <w:proofErr w:type="spellEnd"/>
-      <w:r>
-        <w:rPr>
-          <w:lang w:val="en-US"/>
-        </w:rPr>
-        <w:t xml:space="preserve"> di </w:t>
-      </w:r>
-      <w:proofErr w:type="spellStart"/>
-      <w:r>
-        <w:rPr>
-          <w:lang w:val="en-US"/>
-        </w:rPr>
-        <w:t>ricreare</w:t>
-      </w:r>
-      <w:proofErr w:type="spellEnd"/>
-      <w:r>
-        <w:rPr>
-          <w:lang w:val="en-US"/>
-        </w:rPr>
-        <w:t xml:space="preserve"> </w:t>
-      </w:r>
-      <w:proofErr w:type="spellStart"/>
-      <w:r>
-        <w:rPr>
-          <w:lang w:val="en-US"/>
-        </w:rPr>
-        <w:t>completamente</w:t>
-      </w:r>
-      <w:proofErr w:type="spellEnd"/>
-      <w:r>
-        <w:rPr>
-          <w:lang w:val="en-US"/>
-        </w:rPr>
-        <w:t xml:space="preserve"> </w:t>
-      </w:r>
-      <w:proofErr w:type="spellStart"/>
-      <w:r>
-        <w:rPr>
-          <w:lang w:val="en-US"/>
-        </w:rPr>
-        <w:t>il</w:t>
-      </w:r>
-      <w:proofErr w:type="spellEnd"/>
-      <w:r>
-        <w:rPr>
-          <w:lang w:val="en-US"/>
-        </w:rPr>
-        <w:t xml:space="preserve"> </w:t>
-      </w:r>
-      <w:proofErr w:type="spellStart"/>
-      <w:r>
-        <w:rPr>
-          <w:lang w:val="en-US"/>
-        </w:rPr>
-        <w:t>gioco</w:t>
-      </w:r>
-      <w:proofErr w:type="spellEnd"/>
-      <w:r>
-        <w:rPr>
-          <w:lang w:val="en-US"/>
-        </w:rPr>
-        <w:t xml:space="preserve"> in 2D</w:t>
-      </w:r>
-    </w:p>
+    </w:p>
+    <w:p>
+      <w:pPr>
+        <w:numPr>
+          <w:ilvl w:val="0"/>
+          <w:numId w:val="14"/>
+        </w:numPr>
+      </w:pPr>
+      <w:r>
+        <w:rPr>
+          <w:b/>
+        </w:rPr>
+        <w:t>Descrizione del problema</w:t>
+      </w:r>
+      <w:r>
+        <w:rPr>
+          <w:b/>
+        </w:rPr>
+        <w:t xml:space="preserve"> e motivazione</w:t>
+      </w:r>
+      <w:r>
+        <w:t xml:space="preserve">: Che problema </w:t>
+      </w:r>
+      <w:r>
+        <w:t>ho cercato</w:t>
+      </w:r>
+      <w:r>
+        <w:t xml:space="preserve"> di risolvere? </w:t>
+      </w:r>
+      <w:r>
+        <w:t>Questa sezione dovrebbe includere l'importanza del vostro lavoro, la difficoltà dell'area e l'effetto che potrebbe avere se portato a termine con successo.</w:t>
+      </w:r>
+    </w:p>
+    <w:p>
+      <w:pPr>
+        <w:numPr>
+          <w:ilvl w:val="0"/>
+          <w:numId w:val="14"/>
+        </w:numPr>
+      </w:pPr>
+      <w:r>
+        <w:rPr>
+          <w:b/>
+        </w:rPr>
+        <w:t>Approccio/Metodi</w:t>
+      </w:r>
+      <w:r>
+        <w:t>: Come ho ottenuto dei progressi? Come ho risolto il problema</w:t>
+      </w:r>
+      <w:r>
+        <w:t xml:space="preserve"> (tecniche…)</w:t>
+      </w:r>
+      <w:r>
+        <w:t>? Quale è stata l’entità del mio lavoro? Che fattori importanti controllo, ignoro o misuro?</w:t>
+      </w:r>
+    </w:p>
+    <w:p>
+      <w:pPr>
+        <w:numPr>
+          <w:ilvl w:val="0"/>
+          <w:numId w:val="14"/>
+        </w:numPr>
+      </w:pPr>
+      <w:r>
+        <w:rPr>
+          <w:b/>
+        </w:rPr>
+        <w:t>Risultati</w:t>
+      </w:r>
+      <w:r>
+        <w:t xml:space="preserve">: Quale è la risposta? Quali sono i risultati? Quanto è più veloce, più sicuro, più economico o in qualche altro aspetto migliore di altri prodotti/soluzioni? </w:t>
+      </w:r>
+    </w:p>
+    <w:p/>
     <w:p>
       <w:pPr>
         <w:pStyle w:val="Titolo2"/>
@@ -3460,152 +3045,6 @@
         <w:t>dei requisiti</w:t>
       </w:r>
       <w:bookmarkEnd w:id="6"/>
-    </w:p>
-    <w:p>
-      <w:r>
-        <w:t>I</w:t>
-      </w:r>
-      <w:r>
-        <w:t xml:space="preserve">l </w:t>
-      </w:r>
-      <w:r>
-        <w:t>progettista, dopo aver ricevuto il mandato</w:t>
-      </w:r>
-      <w:r>
-        <w:t xml:space="preserve">, in collaborazione con il </w:t>
-      </w:r>
-      <w:r>
-        <w:t>committente</w:t>
-      </w:r>
-      <w:r>
-        <w:t xml:space="preserve"> redige una lista di requisiti</w:t>
-      </w:r>
-      <w:r>
-        <w:t xml:space="preserve">. Durante questi incontri, tramite interviste (da inserire nei diari), </w:t>
-      </w:r>
-      <w:r>
-        <w:t>il progettista deve cercare di rispondere alle seguenti domande:</w:t>
-      </w:r>
-    </w:p>
-    <w:p>
-      <w:pPr>
-        <w:numPr>
-          <w:ilvl w:val="0"/>
-          <w:numId w:val="13"/>
-        </w:numPr>
-      </w:pPr>
-      <w:r>
-        <w:t>Quali sono i bisogni del committente?</w:t>
-      </w:r>
-    </w:p>
-    <w:p>
-      <w:pPr>
-        <w:numPr>
-          <w:ilvl w:val="0"/>
-          <w:numId w:val="13"/>
-        </w:numPr>
-      </w:pPr>
-      <w:r>
-        <w:t>Quali funzioni deve svolgere il prodotto?</w:t>
-      </w:r>
-    </w:p>
-    <w:p>
-      <w:pPr>
-        <w:numPr>
-          <w:ilvl w:val="0"/>
-          <w:numId w:val="13"/>
-        </w:numPr>
-      </w:pPr>
-      <w:r>
-        <w:t>Come devono essere implementate?</w:t>
-      </w:r>
-    </w:p>
-    <w:p>
-      <w:pPr>
-        <w:numPr>
-          <w:ilvl w:val="0"/>
-          <w:numId w:val="13"/>
-        </w:numPr>
-      </w:pPr>
-      <w:r>
-        <w:t>L’utente, come vorrebbe/dovrebbe interagire con il prodotto?</w:t>
-      </w:r>
-    </w:p>
-    <w:p>
-      <w:pPr>
-        <w:numPr>
-          <w:ilvl w:val="0"/>
-          <w:numId w:val="13"/>
-        </w:numPr>
-      </w:pPr>
-      <w:r>
-        <w:t>Come verrà utilizzato il prodotto?</w:t>
-      </w:r>
-    </w:p>
-    <w:p>
-      <w:pPr>
-        <w:numPr>
-          <w:ilvl w:val="0"/>
-          <w:numId w:val="13"/>
-        </w:numPr>
-      </w:pPr>
-      <w:r>
-        <w:t xml:space="preserve">Che tipo di interfaccia </w:t>
-      </w:r>
-      <w:r>
-        <w:t>si immagina?</w:t>
-      </w:r>
-    </w:p>
-    <w:p>
-      <w:pPr>
-        <w:numPr>
-          <w:ilvl w:val="0"/>
-          <w:numId w:val="13"/>
-        </w:numPr>
-      </w:pPr>
-      <w:r>
-        <w:t>Che prestazioni minime deve fornire il prodotto?</w:t>
-      </w:r>
-    </w:p>
-    <w:p>
-      <w:pPr>
-        <w:numPr>
-          <w:ilvl w:val="0"/>
-          <w:numId w:val="13"/>
-        </w:numPr>
-      </w:pPr>
-      <w:r>
-        <w:t>Che grado di sicurezza deve avere il prodotto?</w:t>
-      </w:r>
-    </w:p>
-    <w:p>
-      <w:pPr>
-        <w:numPr>
-          <w:ilvl w:val="0"/>
-          <w:numId w:val="13"/>
-        </w:numPr>
-      </w:pPr>
-      <w:r>
-        <w:t>…</w:t>
-      </w:r>
-    </w:p>
-    <w:p/>
-    <w:p>
-      <w:r>
-        <w:t xml:space="preserve">In base alla lista dei requisiti e all’analisi degli stessi, il progettista redige una </w:t>
-      </w:r>
-      <w:r>
-        <w:rPr>
-          <w:i/>
-        </w:rPr>
-        <w:t>specifica dei requisiti</w:t>
-      </w:r>
-      <w:r>
-        <w:t xml:space="preserve"> in cui elenca e descrive in modo dettagliato quali sono le funzionalità che il prodotto fornirà. La specifica dovrebbe essere abbastanza dettagliata da poter essere utilizzata come base per lo sviluppo, ma non troppo; ad esempio non dovrebbe contenere dettagli di implementazione, o definizioni dettagliate dell’interfaccia grafica a meno che questi non siano considerati cruciali. </w:t>
-      </w:r>
-      <w:r>
-        <w:t>Non si deve scordare che i requisiti non rappresentano delle attività bensì delle caratteristiche che il prodotto dovrà possedere.</w:t>
-      </w:r>
     </w:p>
     <w:p/>
     <w:tbl>
@@ -8515,7 +7954,7 @@
           <w:noProof/>
         </w:rPr>
         <w:drawing>
-          <wp:inline distT="0" distB="0" distL="0" distR="0" wp14:anchorId="1F9C5FB9" wp14:editId="4D11002B">
+          <wp:inline distT="0" distB="0" distL="0" distR="0" wp14:anchorId="1402648C" wp14:editId="3AD80136">
             <wp:extent cx="6114415" cy="4325620"/>
             <wp:effectExtent l="0" t="0" r="635" b="0"/>
             <wp:docPr id="6" name="Immagine 6"/>
@@ -11377,7 +10816,7 @@
               <wp:inline distT="0" distB="0" distL="0" distR="0" wp14:anchorId="47679B3C" wp14:editId="6CBB2776">
                 <wp:extent cx="609600" cy="609600"/>
                 <wp:effectExtent l="0" t="0" r="0" b="0"/>
-                <wp:docPr id="7" name="Immagine 7"/>
+                <wp:docPr id="15" name="Immagine 15"/>
                 <wp:cNvGraphicFramePr>
                   <a:graphicFrameLocks xmlns:a="http://schemas.openxmlformats.org/drawingml/2006/main" noChangeAspect="1"/>
                 </wp:cNvGraphicFramePr>
@@ -11761,7 +11200,7 @@
               <wp:inline distT="0" distB="0" distL="0" distR="0" wp14:anchorId="62E5B9D9" wp14:editId="2217ADE6">
                 <wp:extent cx="609600" cy="609600"/>
                 <wp:effectExtent l="0" t="0" r="0" b="0"/>
-                <wp:docPr id="8" name="Immagine 8"/>
+                <wp:docPr id="16" name="Immagine 16"/>
                 <wp:cNvGraphicFramePr>
                   <a:graphicFrameLocks xmlns:a="http://schemas.openxmlformats.org/drawingml/2006/main" noChangeAspect="1"/>
                 </wp:cNvGraphicFramePr>
@@ -15663,7 +15102,7 @@
 </file>
 
 <file path=customXml/itemProps1.xml><?xml version="1.0" encoding="utf-8"?>
-<ds:datastoreItem xmlns:ds="http://schemas.openxmlformats.org/officeDocument/2006/customXml" ds:itemID="{B13B42ED-3899-4F65-9F70-96D6750F8B0C}">
+<ds:datastoreItem xmlns:ds="http://schemas.openxmlformats.org/officeDocument/2006/customXml" ds:itemID="{F928DF08-6B32-4B00-9F96-24B83066CA9D}">
   <ds:schemaRefs>
     <ds:schemaRef ds:uri="http://schemas.openxmlformats.org/officeDocument/2006/bibliography"/>
   </ds:schemaRefs>

</xml_diff>

<commit_message>
Camera fissa sul gameobject player
</commit_message>
<xml_diff>
--- a/3_Documentazione (word e pdf)/Documentazione_SkiFreeRemake_ChristianMonga.docx
+++ b/3_Documentazione (word e pdf)/Documentazione_SkiFreeRemake_ChristianMonga.docx
@@ -7885,11 +7885,6 @@
     </w:p>
     <w:p/>
     <w:p>
-      <w:r>
-        <w:br w:type="page"/>
-      </w:r>
-    </w:p>
-    <w:p>
       <w:pPr>
         <w:pStyle w:val="Titolo1"/>
         <w:pBdr>
@@ -7899,77 +7894,261 @@
       <w:bookmarkStart w:id="25" w:name="_Toc461179222"/>
       <w:bookmarkStart w:id="26" w:name="_Toc94790459"/>
       <w:r>
-        <w:lastRenderedPageBreak/>
         <w:t>Implementazione</w:t>
       </w:r>
       <w:bookmarkEnd w:id="25"/>
       <w:bookmarkEnd w:id="26"/>
     </w:p>
     <w:p>
-      <w:r>
-        <w:t>In questo capitolo dovrà essere mostrato come è stato realizzato il lavoro. Questa parte può differenziarsi dalla progettazione in quanto il risultato ottenuto non per forza può essere come era stato progettato.</w:t>
+      <w:pPr>
+        <w:pStyle w:val="Titolo2"/>
+      </w:pPr>
+      <w:bookmarkStart w:id="27" w:name="_Toc461179223"/>
+      <w:bookmarkStart w:id="28" w:name="_Toc94790460"/>
+      <w:r>
+        <w:t>Camera segue il personaggio</w:t>
       </w:r>
     </w:p>
     <w:p>
       <w:r>
-        <w:t xml:space="preserve">Sulla base di queste informazioni il lavoro svolto dovrà essere riproducibile. </w:t>
+        <w:t xml:space="preserve">Per impostare la videocamera che segue il personaggio nei suoi movimenti bisogna innanzitutto creare un </w:t>
+      </w:r>
+      <w:proofErr w:type="spellStart"/>
+      <w:r>
+        <w:t>GameObject</w:t>
+      </w:r>
+      <w:proofErr w:type="spellEnd"/>
+      <w:r>
+        <w:t xml:space="preserve"> vuoto che contenga tutte le varie parti del personaggio. Per fare ciò bisogna fare tasto destro nella sezione </w:t>
+      </w:r>
+      <w:proofErr w:type="spellStart"/>
+      <w:r>
+        <w:rPr>
+          <w:i/>
+        </w:rPr>
+        <w:t>Hierarchy</w:t>
+      </w:r>
+      <w:proofErr w:type="spellEnd"/>
+      <w:r>
+        <w:rPr>
+          <w:i/>
+        </w:rPr>
+        <w:t xml:space="preserve"> </w:t>
+      </w:r>
+      <w:r>
+        <w:t xml:space="preserve">e premere su “Create </w:t>
+      </w:r>
+      <w:proofErr w:type="spellStart"/>
+      <w:r>
+        <w:t>Empty</w:t>
+      </w:r>
+      <w:proofErr w:type="spellEnd"/>
+      <w:r>
+        <w:t>”</w:t>
+      </w:r>
+      <w:r>
+        <w:t>.</w:t>
       </w:r>
     </w:p>
     <w:p>
       <w:r>
-        <w:t>In questa parte è richiesto l’inserimento di codice sorgente</w:t>
-      </w:r>
-      <w:r>
-        <w:t xml:space="preserve"> - </w:t>
+        <w:t xml:space="preserve">Questo </w:t>
       </w:r>
       <w:proofErr w:type="spellStart"/>
       <w:r>
-        <w:t>P</w:t>
-      </w:r>
-      <w:r>
-        <w:t>rint</w:t>
+        <w:t>GameObject</w:t>
       </w:r>
       <w:proofErr w:type="spellEnd"/>
       <w:r>
-        <w:t xml:space="preserve"> </w:t>
-      </w:r>
-      <w:r>
-        <w:t>S</w:t>
-      </w:r>
-      <w:r>
-        <w:t xml:space="preserve">creen </w:t>
-      </w:r>
-      <w:r>
-        <w:t xml:space="preserve">- </w:t>
-      </w:r>
-      <w:r>
-        <w:t>di maschere solamente per quei passaggi particolarmente significativi e/o critici.</w:t>
+        <w:t xml:space="preserve"> bisogna rinominarlo in “Player” e all’interno bisogna creare un 3D Object </w:t>
+      </w:r>
+      <w:r>
+        <w:sym w:font="Wingdings" w:char="F0E0"/>
+      </w:r>
+      <w:r>
+        <w:t xml:space="preserve"> Capsule, questo oggetto è solo temporaneo visto che al momento dell’implementazione del modello del personaggio verrà sostituito</w:t>
+      </w:r>
+      <w:r>
+        <w:t>.</w:t>
       </w:r>
     </w:p>
     <w:p>
       <w:r>
-        <w:t>Inoltre,</w:t>
-      </w:r>
-      <w:r>
-        <w:t xml:space="preserve"> dovranno essere descritte eventuali varianti di soluzione o scelte di prodotti con motivazione delle scelte.</w:t>
+        <w:t xml:space="preserve">Adesso bisogna andare sotto l’opzione Window </w:t>
+      </w:r>
+      <w:r>
+        <w:sym w:font="Wingdings" w:char="F0E0"/>
+      </w:r>
+      <w:r>
+        <w:t xml:space="preserve"> Package Manager e impostare come “</w:t>
+      </w:r>
+      <w:proofErr w:type="spellStart"/>
+      <w:r>
+        <w:t>Packages</w:t>
+      </w:r>
+      <w:proofErr w:type="spellEnd"/>
+      <w:r>
+        <w:t xml:space="preserve">:” </w:t>
+      </w:r>
+      <w:proofErr w:type="spellStart"/>
+      <w:r>
+        <w:t>Unity</w:t>
+      </w:r>
+      <w:proofErr w:type="spellEnd"/>
+      <w:r>
+        <w:t xml:space="preserve"> </w:t>
+      </w:r>
+      <w:proofErr w:type="spellStart"/>
+      <w:r>
+        <w:t>Reistry</w:t>
+      </w:r>
+      <w:proofErr w:type="spellEnd"/>
+      <w:r>
+        <w:t xml:space="preserve">. Una volta fatto questo sotto la sezione dei </w:t>
+      </w:r>
+      <w:proofErr w:type="spellStart"/>
+      <w:r>
+        <w:t>Packages</w:t>
+      </w:r>
+      <w:proofErr w:type="spellEnd"/>
+      <w:r>
+        <w:t xml:space="preserve"> bisognerà installare “</w:t>
+      </w:r>
+      <w:proofErr w:type="spellStart"/>
+      <w:r>
+        <w:t>Cinemachine</w:t>
+      </w:r>
+      <w:proofErr w:type="spellEnd"/>
+      <w:r>
+        <w:t>”.</w:t>
       </w:r>
     </w:p>
     <w:p>
       <w:r>
-        <w:t>Non deve apparire nessuna forma di guida d’uso di librerie o di componenti utilizzati. Eventualmente questa va allegata.</w:t>
+        <w:t xml:space="preserve">Finita l’installazione si deve aggiungere un nuovo oggetto alla scena, bisogna aggiungere una 2D Camera, per aggiungerla bisogna sempre fare tasto destro sulla scena poi </w:t>
+      </w:r>
+      <w:proofErr w:type="spellStart"/>
+      <w:r>
+        <w:t>Cinemachine</w:t>
+      </w:r>
+      <w:proofErr w:type="spellEnd"/>
+      <w:r>
+        <w:t xml:space="preserve"> e infine 2D Camera.</w:t>
       </w:r>
     </w:p>
     <w:p>
       <w:r>
-        <w:t>Per eventuali dettagli si possono inserire riferimenti ai diari.</w:t>
+        <w:t>Dopo averla aggiunta per fissarla sul personaggio bisogna trascinare il game object Player</w:t>
+      </w:r>
+      <w:r>
+        <w:t xml:space="preserve"> all’interno del Follow nell’</w:t>
+      </w:r>
+      <w:proofErr w:type="spellStart"/>
+      <w:r>
+        <w:t>Inspector</w:t>
+      </w:r>
+      <w:proofErr w:type="spellEnd"/>
+      <w:r>
+        <w:t xml:space="preserve"> della camera 2D creata in precedenza.</w:t>
       </w:r>
     </w:p>
     <w:p>
+      <w:bookmarkStart w:id="29" w:name="_GoBack"/>
+      <w:bookmarkEnd w:id="29"/>
+    </w:p>
+    <w:p>
+      <w:pPr>
+        <w:keepNext/>
+        <w:jc w:val="center"/>
+      </w:pPr>
+      <w:r>
+        <w:rPr>
+          <w:noProof/>
+        </w:rPr>
+        <w:drawing>
+          <wp:inline distT="0" distB="0" distL="0" distR="0" wp14:anchorId="0EB73ABF" wp14:editId="17D2B5EB">
+            <wp:extent cx="2512612" cy="2756128"/>
+            <wp:effectExtent l="0" t="0" r="2540" b="6350"/>
+            <wp:docPr id="3" name="Immagine 3"/>
+            <wp:cNvGraphicFramePr>
+              <a:graphicFrameLocks xmlns:a="http://schemas.openxmlformats.org/drawingml/2006/main" noChangeAspect="1"/>
+            </wp:cNvGraphicFramePr>
+            <a:graphic xmlns:a="http://schemas.openxmlformats.org/drawingml/2006/main">
+              <a:graphicData uri="http://schemas.openxmlformats.org/drawingml/2006/picture">
+                <pic:pic xmlns:pic="http://schemas.openxmlformats.org/drawingml/2006/picture">
+                  <pic:nvPicPr>
+                    <pic:cNvPr id="0" name="Picture 2"/>
+                    <pic:cNvPicPr>
+                      <a:picLocks noChangeAspect="1" noChangeArrowheads="1"/>
+                    </pic:cNvPicPr>
+                  </pic:nvPicPr>
+                  <pic:blipFill>
+                    <a:blip r:embed="rId14">
+                      <a:extLst>
+                        <a:ext uri="{28A0092B-C50C-407E-A947-70E740481C1C}">
+                          <a14:useLocalDpi xmlns:a14="http://schemas.microsoft.com/office/drawing/2010/main" val="0"/>
+                        </a:ext>
+                      </a:extLst>
+                    </a:blip>
+                    <a:srcRect/>
+                    <a:stretch>
+                      <a:fillRect/>
+                    </a:stretch>
+                  </pic:blipFill>
+                  <pic:spPr bwMode="auto">
+                    <a:xfrm>
+                      <a:off x="0" y="0"/>
+                      <a:ext cx="2542485" cy="2788896"/>
+                    </a:xfrm>
+                    <a:prstGeom prst="rect">
+                      <a:avLst/>
+                    </a:prstGeom>
+                    <a:noFill/>
+                    <a:ln>
+                      <a:noFill/>
+                    </a:ln>
+                  </pic:spPr>
+                </pic:pic>
+              </a:graphicData>
+            </a:graphic>
+          </wp:inline>
+        </w:drawing>
+      </w:r>
+    </w:p>
+    <w:p>
+      <w:pPr>
+        <w:pStyle w:val="Didascalia"/>
+        <w:jc w:val="center"/>
+      </w:pPr>
+      <w:r>
+        <w:t xml:space="preserve">Figura </w:t>
+      </w:r>
+      <w:r>
+        <w:fldChar w:fldCharType="begin"/>
+      </w:r>
+      <w:r>
+        <w:instrText xml:space="preserve"> SEQ Figura \* ARABIC </w:instrText>
+      </w:r>
+      <w:r>
+        <w:fldChar w:fldCharType="separate"/>
+      </w:r>
+      <w:r>
+        <w:rPr>
+          <w:noProof/>
+        </w:rPr>
+        <w:t>3</w:t>
+      </w:r>
+      <w:r>
+        <w:fldChar w:fldCharType="end"/>
+      </w:r>
+      <w:r>
+        <w:t xml:space="preserve"> Collegare il player alla camera 2D</w:t>
+      </w:r>
+    </w:p>
+    <w:p>
       <w:pPr>
         <w:pStyle w:val="Titolo1"/>
       </w:pPr>
-      <w:bookmarkStart w:id="27" w:name="_Toc461179223"/>
-      <w:bookmarkStart w:id="28" w:name="_Toc94790460"/>
       <w:r>
         <w:t>Test</w:t>
       </w:r>
@@ -7980,13 +8159,13 @@
       <w:pPr>
         <w:pStyle w:val="Titolo2"/>
       </w:pPr>
-      <w:bookmarkStart w:id="29" w:name="_Toc461179224"/>
-      <w:bookmarkStart w:id="30" w:name="_Toc94790461"/>
+      <w:bookmarkStart w:id="30" w:name="_Toc461179224"/>
+      <w:bookmarkStart w:id="31" w:name="_Toc94790461"/>
       <w:r>
         <w:t>Protocollo di test</w:t>
       </w:r>
-      <w:bookmarkEnd w:id="29"/>
       <w:bookmarkEnd w:id="30"/>
+      <w:bookmarkEnd w:id="31"/>
     </w:p>
     <w:p>
       <w:r>
@@ -8059,6 +8238,7 @@
                 <w:szCs w:val="18"/>
                 <w:lang w:eastAsia="en-US"/>
               </w:rPr>
+              <w:lastRenderedPageBreak/>
               <w:t>Riferimento</w:t>
             </w:r>
             <w:r>
@@ -8095,6 +8275,7 @@
                 <w:szCs w:val="18"/>
                 <w:lang w:val="it-IT"/>
               </w:rPr>
+              <w:lastRenderedPageBreak/>
               <w:t>TC-00</w:t>
             </w:r>
             <w:r>
@@ -9071,7 +9252,7 @@
                 <w:lang w:val="it-IT"/>
               </w:rPr>
             </w:pPr>
-            <w:bookmarkStart w:id="31" w:name="_Toc461179225"/>
+            <w:bookmarkStart w:id="32" w:name="_Toc461179225"/>
             <w:r>
               <w:rPr>
                 <w:b/>
@@ -13976,8 +14157,6 @@
               </w:rPr>
               <w:t>La partita deve finire e il personaggio torna in cima alla montagna</w:t>
             </w:r>
-            <w:bookmarkStart w:id="32" w:name="_GoBack"/>
-            <w:bookmarkEnd w:id="32"/>
           </w:p>
         </w:tc>
       </w:tr>
@@ -13997,7 +14176,7 @@
       <w:r>
         <w:t>Risultati test</w:t>
       </w:r>
-      <w:bookmarkEnd w:id="31"/>
+      <w:bookmarkEnd w:id="32"/>
       <w:bookmarkEnd w:id="33"/>
     </w:p>
     <w:p>
@@ -19509,9 +19688,6 @@
         <w:ilvl w:val="3"/>
         <w:numId w:val="1"/>
       </w:numPr>
-      <w:tabs>
-        <w:tab w:val="clear" w:pos="864"/>
-      </w:tabs>
       <w:spacing w:before="240" w:after="240"/>
       <w:outlineLvl w:val="3"/>
     </w:pPr>
@@ -20282,7 +20458,7 @@
 </file>
 
 <file path=customXml/itemProps1.xml><?xml version="1.0" encoding="utf-8"?>
-<ds:datastoreItem xmlns:ds="http://schemas.openxmlformats.org/officeDocument/2006/customXml" ds:itemID="{64766874-9C34-4F08-975E-12F727EB3BF9}">
+<ds:datastoreItem xmlns:ds="http://schemas.openxmlformats.org/officeDocument/2006/customXml" ds:itemID="{89C119E6-A397-41F0-9747-82E5A35A8F0C}">
   <ds:schemaRefs>
     <ds:schemaRef ds:uri="http://schemas.openxmlformats.org/officeDocument/2006/bibliography"/>
   </ds:schemaRefs>

</xml_diff>

<commit_message>
Mappa che si genera automaticamente e casualmente + diario
</commit_message>
<xml_diff>
--- a/3_Documentazione (word e pdf)/Documentazione_SkiFreeRemake_ChristianMonga.docx
+++ b/3_Documentazione (word e pdf)/Documentazione_SkiFreeRemake_ChristianMonga.docx
@@ -2898,7 +2898,19 @@
       </w:r>
       <w:proofErr w:type="spellEnd"/>
       <w:r>
-        <w:t xml:space="preserve"> con una migliore risoluzione e qualità. </w:t>
+        <w:t xml:space="preserve"> con una migliore risoluzione</w:t>
+      </w:r>
+      <w:r>
+        <w:t>,</w:t>
+      </w:r>
+      <w:r>
+        <w:t xml:space="preserve"> qualità</w:t>
+      </w:r>
+      <w:r>
+        <w:t xml:space="preserve"> e manovrabilità</w:t>
+      </w:r>
+      <w:r>
+        <w:t xml:space="preserve">. </w:t>
       </w:r>
     </w:p>
     <w:p>
@@ -8052,10 +8064,7 @@
         <w:t xml:space="preserve"> della camera 2D creata in precedenza.</w:t>
       </w:r>
     </w:p>
-    <w:p>
-      <w:bookmarkStart w:id="29" w:name="_GoBack"/>
-      <w:bookmarkEnd w:id="29"/>
-    </w:p>
+    <w:p/>
     <w:p>
       <w:pPr>
         <w:keepNext/>
@@ -8147,9 +8156,29 @@
     </w:p>
     <w:p>
       <w:pPr>
+        <w:pStyle w:val="Titolo2"/>
+      </w:pPr>
+      <w:r>
+        <w:t>Parte iniziale con ostacoli predefiniti</w:t>
+      </w:r>
+      <w:bookmarkStart w:id="29" w:name="_GoBack"/>
+      <w:bookmarkEnd w:id="29"/>
+    </w:p>
+    <w:p>
+      <w:pPr>
+        <w:pStyle w:val="Titolo2"/>
+      </w:pPr>
+      <w:r>
+        <w:t>Parte con ostacoli casuali</w:t>
+      </w:r>
+    </w:p>
+    <w:p/>
+    <w:p>
+      <w:pPr>
         <w:pStyle w:val="Titolo1"/>
       </w:pPr>
       <w:r>
+        <w:lastRenderedPageBreak/>
         <w:t>Test</w:t>
       </w:r>
       <w:bookmarkEnd w:id="27"/>
@@ -8238,7 +8267,6 @@
                 <w:szCs w:val="18"/>
                 <w:lang w:eastAsia="en-US"/>
               </w:rPr>
-              <w:lastRenderedPageBreak/>
               <w:t>Riferimento</w:t>
             </w:r>
             <w:r>
@@ -8275,7 +8303,6 @@
                 <w:szCs w:val="18"/>
                 <w:lang w:val="it-IT"/>
               </w:rPr>
-              <w:lastRenderedPageBreak/>
               <w:t>TC-00</w:t>
             </w:r>
             <w:r>
@@ -10673,39 +10700,7 @@
                 <w:szCs w:val="18"/>
                 <w:lang w:eastAsia="en-US"/>
               </w:rPr>
-              <w:t>Andare</w:t>
-            </w:r>
-            <w:r>
-              <w:rPr>
-                <w:sz w:val="18"/>
-                <w:szCs w:val="18"/>
-                <w:lang w:eastAsia="en-US"/>
-              </w:rPr>
-              <w:t xml:space="preserve"> a</w:t>
-            </w:r>
-            <w:r>
-              <w:rPr>
-                <w:sz w:val="18"/>
-                <w:szCs w:val="18"/>
-                <w:lang w:eastAsia="en-US"/>
-              </w:rPr>
-              <w:t xml:space="preserve"> </w:t>
-            </w:r>
-            <w:r>
-              <w:rPr>
-                <w:sz w:val="18"/>
-                <w:szCs w:val="18"/>
-                <w:lang w:eastAsia="en-US"/>
-              </w:rPr>
-              <w:t>sinistra</w:t>
-            </w:r>
-            <w:r>
-              <w:rPr>
-                <w:sz w:val="18"/>
-                <w:szCs w:val="18"/>
-                <w:lang w:eastAsia="en-US"/>
-              </w:rPr>
-              <w:t xml:space="preserve"> e verificare che si generi una mappa con tutti gli ostacoli</w:t>
+              <w:t>Andare a sinistra e verificare che si generi una mappa con tutti gli ostacoli</w:t>
             </w:r>
           </w:p>
           <w:p>
@@ -10727,23 +10722,7 @@
                 <w:szCs w:val="18"/>
                 <w:lang w:eastAsia="en-US"/>
               </w:rPr>
-              <w:t xml:space="preserve">Andare a </w:t>
-            </w:r>
-            <w:r>
-              <w:rPr>
-                <w:sz w:val="18"/>
-                <w:szCs w:val="18"/>
-                <w:lang w:eastAsia="en-US"/>
-              </w:rPr>
-              <w:t>destra</w:t>
-            </w:r>
-            <w:r>
-              <w:rPr>
-                <w:sz w:val="18"/>
-                <w:szCs w:val="18"/>
-                <w:lang w:eastAsia="en-US"/>
-              </w:rPr>
-              <w:t xml:space="preserve"> e verificare che si generi una mappa con tutti gli ostacoli</w:t>
+              <w:t>Andare a destra e verificare che si generi una mappa con tutti gli ostacoli</w:t>
             </w:r>
           </w:p>
         </w:tc>
@@ -12765,14 +12744,7 @@
                 <w:sz w:val="18"/>
                 <w:lang w:eastAsia="en-US"/>
               </w:rPr>
-              <w:t>Aver verificato</w:t>
-            </w:r>
-            <w:r>
-              <w:rPr>
-                <w:sz w:val="18"/>
-                <w:lang w:eastAsia="en-US"/>
-              </w:rPr>
-              <w:t xml:space="preserve"> la generazione della mappa</w:t>
+              <w:t>Aver verificato la generazione della mappa</w:t>
             </w:r>
           </w:p>
           <w:p>
@@ -13268,25 +13240,14 @@
                 <w:lang w:val="it-IT"/>
               </w:rPr>
             </w:pPr>
-            <w:proofErr w:type="spellStart"/>
-            <w:r>
-              <w:rPr>
-                <w:b/>
-                <w:sz w:val="18"/>
-                <w:szCs w:val="18"/>
-                <w:lang w:val="it-IT"/>
-              </w:rPr>
-              <w:t>Pr</w:t>
-            </w:r>
-            <w:proofErr w:type="spellEnd"/>
-            <w:r>
-              <w:rPr>
-                <w:b/>
-                <w:sz w:val="18"/>
-                <w:szCs w:val="18"/>
-                <w:lang w:val="it-IT"/>
-              </w:rPr>
-              <w:t>erequisiti:</w:t>
+            <w:r>
+              <w:rPr>
+                <w:b/>
+                <w:sz w:val="18"/>
+                <w:szCs w:val="18"/>
+                <w:lang w:val="it-IT"/>
+              </w:rPr>
+              <w:t>Prerequisiti:</w:t>
             </w:r>
           </w:p>
         </w:tc>
@@ -13819,15 +13780,7 @@
                 <w:szCs w:val="18"/>
                 <w:lang w:val="it-IT"/>
               </w:rPr>
-              <w:t xml:space="preserve">Controllare che </w:t>
-            </w:r>
-            <w:r>
-              <w:rPr>
-                <w:sz w:val="18"/>
-                <w:szCs w:val="18"/>
-                <w:lang w:val="it-IT"/>
-              </w:rPr>
-              <w:t>quando lo sciatore viene mangiato la partita finisce e si torna in cima</w:t>
+              <w:t>Controllare che quando lo sciatore viene mangiato la partita finisce e si torna in cima</w:t>
             </w:r>
           </w:p>
         </w:tc>
@@ -14925,14 +14878,27 @@
     <w:r>
       <w:tab/>
     </w:r>
-    <w:fldSimple w:instr=" FILENAME \* MERGEFORMAT ">
-      <w:r>
-        <w:rPr>
-          <w:noProof/>
-        </w:rPr>
-        <w:t>Documentazione_SkiFreeRemake_ChristianMonga.docx</w:t>
-      </w:r>
-    </w:fldSimple>
+    <w:r>
+      <w:fldChar w:fldCharType="begin"/>
+    </w:r>
+    <w:r>
+      <w:instrText xml:space="preserve"> FILENAME \* MERGEFORMAT </w:instrText>
+    </w:r>
+    <w:r>
+      <w:fldChar w:fldCharType="separate"/>
+    </w:r>
+    <w:r>
+      <w:rPr>
+        <w:noProof/>
+      </w:rPr>
+      <w:t>Documentazione_SkiFreeRemake_ChristianMonga.docx</w:t>
+    </w:r>
+    <w:r>
+      <w:rPr>
+        <w:noProof/>
+      </w:rPr>
+      <w:fldChar w:fldCharType="end"/>
+    </w:r>
     <w:r>
       <w:fldChar w:fldCharType="begin"/>
     </w:r>
@@ -20458,7 +20424,7 @@
 </file>
 
 <file path=customXml/itemProps1.xml><?xml version="1.0" encoding="utf-8"?>
-<ds:datastoreItem xmlns:ds="http://schemas.openxmlformats.org/officeDocument/2006/customXml" ds:itemID="{89C119E6-A397-41F0-9747-82E5A35A8F0C}">
+<ds:datastoreItem xmlns:ds="http://schemas.openxmlformats.org/officeDocument/2006/customXml" ds:itemID="{26811C88-4A4D-48CF-BC88-68BF472D57FA}">
   <ds:schemaRefs>
     <ds:schemaRef ds:uri="http://schemas.openxmlformats.org/officeDocument/2006/bibliography"/>
   </ds:schemaRefs>

</xml_diff>

<commit_message>
Documentazione aggiornata con inizio per generare la mappa
</commit_message>
<xml_diff>
--- a/3_Documentazione (word e pdf)/Documentazione_SkiFreeRemake_ChristianMonga.docx
+++ b/3_Documentazione (word e pdf)/Documentazione_SkiFreeRemake_ChristianMonga.docx
@@ -8161,24 +8161,411 @@
       <w:r>
         <w:t>Parte iniziale con ostacoli predefiniti</w:t>
       </w:r>
+    </w:p>
+    <w:p>
+      <w:pPr>
+        <w:rPr>
+          <w:b/>
+          <w:highlight w:val="lightGray"/>
+        </w:rPr>
+      </w:pPr>
+      <w:r>
+        <w:rPr>
+          <w:highlight w:val="lightGray"/>
+        </w:rPr>
+        <w:br w:type="page"/>
+      </w:r>
+    </w:p>
+    <w:p>
+      <w:pPr>
+        <w:pStyle w:val="Titolo2"/>
+      </w:pPr>
+      <w:r>
+        <w:lastRenderedPageBreak/>
+        <w:t>Generazione Mappa</w:t>
+      </w:r>
+    </w:p>
+    <w:p>
+      <w:r>
+        <w:t xml:space="preserve"> Per generare la mappa si inizia creando un nuovo </w:t>
+      </w:r>
+      <w:proofErr w:type="spellStart"/>
+      <w:r>
+        <w:t>GameObject</w:t>
+      </w:r>
+      <w:proofErr w:type="spellEnd"/>
+      <w:r>
+        <w:t xml:space="preserve"> che si chiamerà “</w:t>
+      </w:r>
+      <w:proofErr w:type="spellStart"/>
+      <w:r>
+        <w:t>LevelGenerator</w:t>
+      </w:r>
+      <w:proofErr w:type="spellEnd"/>
+      <w:r>
+        <w:t>”:</w:t>
+      </w:r>
+    </w:p>
+    <w:p/>
+    <w:p>
+      <w:pPr>
+        <w:keepNext/>
+        <w:jc w:val="center"/>
+      </w:pPr>
+      <w:r>
+        <w:drawing>
+          <wp:inline distT="0" distB="0" distL="0" distR="0" wp14:anchorId="738735D4" wp14:editId="2528EED8">
+            <wp:extent cx="3153215" cy="819264"/>
+            <wp:effectExtent l="0" t="0" r="9525" b="0"/>
+            <wp:docPr id="1" name="Immagine 1"/>
+            <wp:cNvGraphicFramePr>
+              <a:graphicFrameLocks xmlns:a="http://schemas.openxmlformats.org/drawingml/2006/main" noChangeAspect="1"/>
+            </wp:cNvGraphicFramePr>
+            <a:graphic xmlns:a="http://schemas.openxmlformats.org/drawingml/2006/main">
+              <a:graphicData uri="http://schemas.openxmlformats.org/drawingml/2006/picture">
+                <pic:pic xmlns:pic="http://schemas.openxmlformats.org/drawingml/2006/picture">
+                  <pic:nvPicPr>
+                    <pic:cNvPr id="1" name=""/>
+                    <pic:cNvPicPr/>
+                  </pic:nvPicPr>
+                  <pic:blipFill>
+                    <a:blip r:embed="rId15"/>
+                    <a:stretch>
+                      <a:fillRect/>
+                    </a:stretch>
+                  </pic:blipFill>
+                  <pic:spPr>
+                    <a:xfrm>
+                      <a:off x="0" y="0"/>
+                      <a:ext cx="3153215" cy="819264"/>
+                    </a:xfrm>
+                    <a:prstGeom prst="rect">
+                      <a:avLst/>
+                    </a:prstGeom>
+                  </pic:spPr>
+                </pic:pic>
+              </a:graphicData>
+            </a:graphic>
+          </wp:inline>
+        </w:drawing>
+      </w:r>
+    </w:p>
+    <w:p>
+      <w:pPr>
+        <w:pStyle w:val="Didascalia"/>
+        <w:jc w:val="center"/>
+      </w:pPr>
+      <w:r>
+        <w:t xml:space="preserve">Figura </w:t>
+      </w:r>
+      <w:r>
+        <w:fldChar w:fldCharType="begin"/>
+      </w:r>
+      <w:r>
+        <w:instrText xml:space="preserve"> SEQ Figura \* ARABIC </w:instrText>
+      </w:r>
+      <w:r>
+        <w:fldChar w:fldCharType="separate"/>
+      </w:r>
+      <w:r>
+        <w:rPr>
+          <w:noProof/>
+        </w:rPr>
+        <w:t>4</w:t>
+      </w:r>
+      <w:r>
+        <w:fldChar w:fldCharType="end"/>
+      </w:r>
+      <w:r>
+        <w:t xml:space="preserve"> </w:t>
+      </w:r>
+      <w:proofErr w:type="spellStart"/>
+      <w:r>
+        <w:t>GameObject</w:t>
+      </w:r>
+      <w:proofErr w:type="spellEnd"/>
+      <w:r>
+        <w:t xml:space="preserve"> </w:t>
+      </w:r>
+      <w:proofErr w:type="spellStart"/>
+      <w:r>
+        <w:t>LevelGenerator</w:t>
+      </w:r>
+      <w:proofErr w:type="spellEnd"/>
+    </w:p>
+    <w:p>
+      <w:r>
+        <w:t xml:space="preserve">Questo </w:t>
+      </w:r>
+      <w:proofErr w:type="spellStart"/>
+      <w:r>
+        <w:t>GameObject</w:t>
+      </w:r>
+      <w:proofErr w:type="spellEnd"/>
+      <w:r>
+        <w:t xml:space="preserve"> permetterà la creazione della mappa generata in modo casuale. Dopo averlo creato, nella cartella Scripts, si deve creare un nuovo C# Script: </w:t>
+      </w:r>
+      <w:proofErr w:type="spellStart"/>
+      <w:r>
+        <w:t>LevelGenerator.cs</w:t>
+      </w:r>
+      <w:proofErr w:type="spellEnd"/>
+      <w:r>
+        <w:t>.</w:t>
+      </w:r>
+    </w:p>
+    <w:p>
+      <w:r>
+        <w:t xml:space="preserve">All’interno </w:t>
+      </w:r>
+      <w:r>
+        <w:t xml:space="preserve">di questo script si devono creare delle variabili iniziali che permetteranno di: </w:t>
+      </w:r>
+    </w:p>
+    <w:p>
+      <w:pPr>
+        <w:pStyle w:val="Paragrafoelenco"/>
+        <w:numPr>
+          <w:ilvl w:val="0"/>
+          <w:numId w:val="38"/>
+        </w:numPr>
+      </w:pPr>
+      <w:r>
+        <w:t>Memorizzare gli ostacoli da generare</w:t>
+      </w:r>
+    </w:p>
+    <w:p>
+      <w:pPr>
+        <w:pStyle w:val="Paragrafoelenco"/>
+        <w:numPr>
+          <w:ilvl w:val="0"/>
+          <w:numId w:val="38"/>
+        </w:numPr>
+      </w:pPr>
+      <w:r>
+        <w:t>Memorizzare le posizioni della camera</w:t>
+      </w:r>
+    </w:p>
+    <w:p>
+      <w:pPr>
+        <w:pStyle w:val="Paragrafoelenco"/>
+        <w:numPr>
+          <w:ilvl w:val="0"/>
+          <w:numId w:val="38"/>
+        </w:numPr>
+      </w:pPr>
+      <w:r>
+        <w:t>Definire delle costanti che aiuteranno nella generazione</w:t>
+      </w:r>
+    </w:p>
+    <w:p>
+      <w:pPr>
+        <w:pStyle w:val="Paragrafoelenco"/>
+        <w:numPr>
+          <w:ilvl w:val="0"/>
+          <w:numId w:val="38"/>
+        </w:numPr>
+      </w:pPr>
+      <w:r>
+        <w:t>Memorizzare le posizioni, verticali, degli ostacoli già generati</w:t>
+      </w:r>
+    </w:p>
+    <w:p>
+      <w:pPr>
+        <w:ind w:left="360"/>
+      </w:pPr>
+    </w:p>
+    <w:p>
+      <w:pPr>
+        <w:keepNext/>
+        <w:ind w:left="360"/>
+        <w:jc w:val="center"/>
+      </w:pPr>
+      <w:r>
+        <w:drawing>
+          <wp:inline distT="0" distB="0" distL="0" distR="0" wp14:anchorId="32FCE934" wp14:editId="0D6E44F5">
+            <wp:extent cx="2902226" cy="1644595"/>
+            <wp:effectExtent l="0" t="0" r="0" b="0"/>
+            <wp:docPr id="2" name="Immagine 2"/>
+            <wp:cNvGraphicFramePr>
+              <a:graphicFrameLocks xmlns:a="http://schemas.openxmlformats.org/drawingml/2006/main" noChangeAspect="1"/>
+            </wp:cNvGraphicFramePr>
+            <a:graphic xmlns:a="http://schemas.openxmlformats.org/drawingml/2006/main">
+              <a:graphicData uri="http://schemas.openxmlformats.org/drawingml/2006/picture">
+                <pic:pic xmlns:pic="http://schemas.openxmlformats.org/drawingml/2006/picture">
+                  <pic:nvPicPr>
+                    <pic:cNvPr id="1" name=""/>
+                    <pic:cNvPicPr/>
+                  </pic:nvPicPr>
+                  <pic:blipFill>
+                    <a:blip r:embed="rId16"/>
+                    <a:stretch>
+                      <a:fillRect/>
+                    </a:stretch>
+                  </pic:blipFill>
+                  <pic:spPr>
+                    <a:xfrm>
+                      <a:off x="0" y="0"/>
+                      <a:ext cx="2939932" cy="1665962"/>
+                    </a:xfrm>
+                    <a:prstGeom prst="rect">
+                      <a:avLst/>
+                    </a:prstGeom>
+                  </pic:spPr>
+                </pic:pic>
+              </a:graphicData>
+            </a:graphic>
+          </wp:inline>
+        </w:drawing>
+      </w:r>
+    </w:p>
+    <w:p>
+      <w:pPr>
+        <w:pStyle w:val="Didascalia"/>
+        <w:jc w:val="center"/>
+      </w:pPr>
+      <w:r>
+        <w:t xml:space="preserve">Figura </w:t>
+      </w:r>
+      <w:r>
+        <w:fldChar w:fldCharType="begin"/>
+      </w:r>
+      <w:r>
+        <w:instrText xml:space="preserve"> SEQ Figura \* ARABIC </w:instrText>
+      </w:r>
+      <w:r>
+        <w:fldChar w:fldCharType="separate"/>
+      </w:r>
+      <w:r>
+        <w:rPr>
+          <w:noProof/>
+        </w:rPr>
+        <w:t>5</w:t>
+      </w:r>
+      <w:r>
+        <w:fldChar w:fldCharType="end"/>
+      </w:r>
+      <w:r>
+        <w:t xml:space="preserve"> Variabili Iniziali per </w:t>
+      </w:r>
+      <w:proofErr w:type="spellStart"/>
+      <w:r>
+        <w:t>LevelGenerator</w:t>
+      </w:r>
+      <w:proofErr w:type="spellEnd"/>
+    </w:p>
+    <w:p>
+      <w:r>
+        <w:t>In questo script viene utilizzato solamente il metodo “</w:t>
+      </w:r>
+      <w:proofErr w:type="gramStart"/>
+      <w:r>
+        <w:t>Update(</w:t>
+      </w:r>
+      <w:proofErr w:type="gramEnd"/>
+      <w:r>
+        <w:t>)” quindi il metodo “Start()” può essere eliminato.</w:t>
+      </w:r>
+    </w:p>
+    <w:p>
+      <w:r>
+        <w:t>All’interno del metodo “</w:t>
+      </w:r>
+      <w:proofErr w:type="gramStart"/>
+      <w:r>
+        <w:t>Update(</w:t>
+      </w:r>
+      <w:proofErr w:type="gramEnd"/>
+      <w:r>
+        <w:t>)” per prima cosa bisogna memorizzare le posizioni della camera, x e y</w:t>
+      </w:r>
+      <w:r>
+        <w:t>, e poi bisogna creare un numero random che sia compreso nella grandezza della lista per poter generare ogni volta un ostacolo differente:</w:t>
+      </w:r>
+    </w:p>
+    <w:p/>
+    <w:p>
+      <w:pPr>
+        <w:keepNext/>
+        <w:jc w:val="center"/>
+      </w:pPr>
+      <w:r>
+        <w:drawing>
+          <wp:inline distT="0" distB="0" distL="0" distR="0" wp14:anchorId="6FA47274" wp14:editId="3CCF1732">
+            <wp:extent cx="2862469" cy="825986"/>
+            <wp:effectExtent l="0" t="0" r="0" b="0"/>
+            <wp:docPr id="7" name="Immagine 7"/>
+            <wp:cNvGraphicFramePr>
+              <a:graphicFrameLocks xmlns:a="http://schemas.openxmlformats.org/drawingml/2006/main" noChangeAspect="1"/>
+            </wp:cNvGraphicFramePr>
+            <a:graphic xmlns:a="http://schemas.openxmlformats.org/drawingml/2006/main">
+              <a:graphicData uri="http://schemas.openxmlformats.org/drawingml/2006/picture">
+                <pic:pic xmlns:pic="http://schemas.openxmlformats.org/drawingml/2006/picture">
+                  <pic:nvPicPr>
+                    <pic:cNvPr id="1" name=""/>
+                    <pic:cNvPicPr/>
+                  </pic:nvPicPr>
+                  <pic:blipFill>
+                    <a:blip r:embed="rId17"/>
+                    <a:stretch>
+                      <a:fillRect/>
+                    </a:stretch>
+                  </pic:blipFill>
+                  <pic:spPr>
+                    <a:xfrm>
+                      <a:off x="0" y="0"/>
+                      <a:ext cx="2895903" cy="835634"/>
+                    </a:xfrm>
+                    <a:prstGeom prst="rect">
+                      <a:avLst/>
+                    </a:prstGeom>
+                  </pic:spPr>
+                </pic:pic>
+              </a:graphicData>
+            </a:graphic>
+          </wp:inline>
+        </w:drawing>
+      </w:r>
+    </w:p>
+    <w:p>
+      <w:pPr>
+        <w:pStyle w:val="Didascalia"/>
+        <w:jc w:val="center"/>
+      </w:pPr>
+      <w:r>
+        <w:t xml:space="preserve">Figura </w:t>
+      </w:r>
+      <w:r>
+        <w:fldChar w:fldCharType="begin"/>
+      </w:r>
+      <w:r>
+        <w:instrText xml:space="preserve"> SEQ Figura \* ARABIC </w:instrText>
+      </w:r>
+      <w:r>
+        <w:fldChar w:fldCharType="separate"/>
+      </w:r>
+      <w:r>
+        <w:rPr>
+          <w:noProof/>
+        </w:rPr>
+        <w:t>6</w:t>
+      </w:r>
+      <w:r>
+        <w:fldChar w:fldCharType="end"/>
+      </w:r>
+      <w:r>
+        <w:t xml:space="preserve"> Posizioni della camera e numero random per gli ostacoli</w:t>
+      </w:r>
+    </w:p>
+    <w:p>
       <w:bookmarkStart w:id="29" w:name="_GoBack"/>
       <w:bookmarkEnd w:id="29"/>
     </w:p>
     <w:p>
       <w:pPr>
-        <w:pStyle w:val="Titolo2"/>
-      </w:pPr>
-      <w:r>
-        <w:t>Parte con ostacoli casuali</w:t>
-      </w:r>
-    </w:p>
-    <w:p/>
-    <w:p>
-      <w:pPr>
         <w:pStyle w:val="Titolo1"/>
       </w:pPr>
       <w:r>
-        <w:lastRenderedPageBreak/>
         <w:t>Test</w:t>
       </w:r>
       <w:bookmarkEnd w:id="27"/>
@@ -8267,6 +8654,7 @@
                 <w:szCs w:val="18"/>
                 <w:lang w:eastAsia="en-US"/>
               </w:rPr>
+              <w:lastRenderedPageBreak/>
               <w:t>Riferimento</w:t>
             </w:r>
             <w:r>
@@ -8303,6 +8691,7 @@
                 <w:szCs w:val="18"/>
                 <w:lang w:val="it-IT"/>
               </w:rPr>
+              <w:lastRenderedPageBreak/>
               <w:t>TC-00</w:t>
             </w:r>
             <w:r>
@@ -8325,6 +8714,7 @@
                 <w:sz w:val="18"/>
                 <w:szCs w:val="18"/>
               </w:rPr>
+              <w:lastRenderedPageBreak/>
               <w:t>REQ-0</w:t>
             </w:r>
             <w:r>
@@ -8363,6 +8753,7 @@
                 <w:szCs w:val="18"/>
                 <w:lang w:val="it-IT"/>
               </w:rPr>
+              <w:lastRenderedPageBreak/>
               <w:t>Nome:</w:t>
             </w:r>
           </w:p>
@@ -14878,27 +15269,14 @@
     <w:r>
       <w:tab/>
     </w:r>
-    <w:r>
-      <w:fldChar w:fldCharType="begin"/>
-    </w:r>
-    <w:r>
-      <w:instrText xml:space="preserve"> FILENAME \* MERGEFORMAT </w:instrText>
-    </w:r>
-    <w:r>
-      <w:fldChar w:fldCharType="separate"/>
-    </w:r>
-    <w:r>
-      <w:rPr>
-        <w:noProof/>
-      </w:rPr>
-      <w:t>Documentazione_SkiFreeRemake_ChristianMonga.docx</w:t>
-    </w:r>
-    <w:r>
-      <w:rPr>
-        <w:noProof/>
-      </w:rPr>
-      <w:fldChar w:fldCharType="end"/>
-    </w:r>
+    <w:fldSimple w:instr=" FILENAME \* MERGEFORMAT ">
+      <w:r>
+        <w:rPr>
+          <w:noProof/>
+        </w:rPr>
+        <w:t>Documentazione_SkiFreeRemake_ChristianMonga.docx</w:t>
+      </w:r>
+    </w:fldSimple>
     <w:r>
       <w:fldChar w:fldCharType="begin"/>
     </w:r>
@@ -18561,6 +18939,119 @@
     </w:lvl>
   </w:abstractNum>
   <w:abstractNum w:abstractNumId="25" w15:restartNumberingAfterBreak="0">
+    <w:nsid w:val="6F560EEE"/>
+    <w:multiLevelType w:val="hybridMultilevel"/>
+    <w:tmpl w:val="CB38C70A"/>
+    <w:lvl w:ilvl="0" w:tplc="08100001">
+      <w:start w:val="1"/>
+      <w:numFmt w:val="bullet"/>
+      <w:lvlText w:val=""/>
+      <w:lvlJc w:val="left"/>
+      <w:pPr>
+        <w:ind w:left="720" w:hanging="360"/>
+      </w:pPr>
+      <w:rPr>
+        <w:rFonts w:ascii="Symbol" w:hAnsi="Symbol" w:hint="default"/>
+      </w:rPr>
+    </w:lvl>
+    <w:lvl w:ilvl="1" w:tplc="08100003" w:tentative="1">
+      <w:start w:val="1"/>
+      <w:numFmt w:val="bullet"/>
+      <w:lvlText w:val="o"/>
+      <w:lvlJc w:val="left"/>
+      <w:pPr>
+        <w:ind w:left="1440" w:hanging="360"/>
+      </w:pPr>
+      <w:rPr>
+        <w:rFonts w:ascii="Courier New" w:hAnsi="Courier New" w:cs="Courier New" w:hint="default"/>
+      </w:rPr>
+    </w:lvl>
+    <w:lvl w:ilvl="2" w:tplc="08100005" w:tentative="1">
+      <w:start w:val="1"/>
+      <w:numFmt w:val="bullet"/>
+      <w:lvlText w:val=""/>
+      <w:lvlJc w:val="left"/>
+      <w:pPr>
+        <w:ind w:left="2160" w:hanging="360"/>
+      </w:pPr>
+      <w:rPr>
+        <w:rFonts w:ascii="Wingdings" w:hAnsi="Wingdings" w:hint="default"/>
+      </w:rPr>
+    </w:lvl>
+    <w:lvl w:ilvl="3" w:tplc="08100001" w:tentative="1">
+      <w:start w:val="1"/>
+      <w:numFmt w:val="bullet"/>
+      <w:lvlText w:val=""/>
+      <w:lvlJc w:val="left"/>
+      <w:pPr>
+        <w:ind w:left="2880" w:hanging="360"/>
+      </w:pPr>
+      <w:rPr>
+        <w:rFonts w:ascii="Symbol" w:hAnsi="Symbol" w:hint="default"/>
+      </w:rPr>
+    </w:lvl>
+    <w:lvl w:ilvl="4" w:tplc="08100003" w:tentative="1">
+      <w:start w:val="1"/>
+      <w:numFmt w:val="bullet"/>
+      <w:lvlText w:val="o"/>
+      <w:lvlJc w:val="left"/>
+      <w:pPr>
+        <w:ind w:left="3600" w:hanging="360"/>
+      </w:pPr>
+      <w:rPr>
+        <w:rFonts w:ascii="Courier New" w:hAnsi="Courier New" w:cs="Courier New" w:hint="default"/>
+      </w:rPr>
+    </w:lvl>
+    <w:lvl w:ilvl="5" w:tplc="08100005" w:tentative="1">
+      <w:start w:val="1"/>
+      <w:numFmt w:val="bullet"/>
+      <w:lvlText w:val=""/>
+      <w:lvlJc w:val="left"/>
+      <w:pPr>
+        <w:ind w:left="4320" w:hanging="360"/>
+      </w:pPr>
+      <w:rPr>
+        <w:rFonts w:ascii="Wingdings" w:hAnsi="Wingdings" w:hint="default"/>
+      </w:rPr>
+    </w:lvl>
+    <w:lvl w:ilvl="6" w:tplc="08100001" w:tentative="1">
+      <w:start w:val="1"/>
+      <w:numFmt w:val="bullet"/>
+      <w:lvlText w:val=""/>
+      <w:lvlJc w:val="left"/>
+      <w:pPr>
+        <w:ind w:left="5040" w:hanging="360"/>
+      </w:pPr>
+      <w:rPr>
+        <w:rFonts w:ascii="Symbol" w:hAnsi="Symbol" w:hint="default"/>
+      </w:rPr>
+    </w:lvl>
+    <w:lvl w:ilvl="7" w:tplc="08100003" w:tentative="1">
+      <w:start w:val="1"/>
+      <w:numFmt w:val="bullet"/>
+      <w:lvlText w:val="o"/>
+      <w:lvlJc w:val="left"/>
+      <w:pPr>
+        <w:ind w:left="5760" w:hanging="360"/>
+      </w:pPr>
+      <w:rPr>
+        <w:rFonts w:ascii="Courier New" w:hAnsi="Courier New" w:cs="Courier New" w:hint="default"/>
+      </w:rPr>
+    </w:lvl>
+    <w:lvl w:ilvl="8" w:tplc="08100005" w:tentative="1">
+      <w:start w:val="1"/>
+      <w:numFmt w:val="bullet"/>
+      <w:lvlText w:val=""/>
+      <w:lvlJc w:val="left"/>
+      <w:pPr>
+        <w:ind w:left="6480" w:hanging="360"/>
+      </w:pPr>
+      <w:rPr>
+        <w:rFonts w:ascii="Wingdings" w:hAnsi="Wingdings" w:hint="default"/>
+      </w:rPr>
+    </w:lvl>
+  </w:abstractNum>
+  <w:abstractNum w:abstractNumId="26" w15:restartNumberingAfterBreak="0">
     <w:nsid w:val="72904C79"/>
     <w:multiLevelType w:val="hybridMultilevel"/>
     <w:tmpl w:val="EB328896"/>
@@ -18700,7 +19191,7 @@
       </w:rPr>
     </w:lvl>
   </w:abstractNum>
-  <w:abstractNum w:abstractNumId="26" w15:restartNumberingAfterBreak="0">
+  <w:abstractNum w:abstractNumId="27" w15:restartNumberingAfterBreak="0">
     <w:nsid w:val="7ACC392C"/>
     <w:multiLevelType w:val="hybridMultilevel"/>
     <w:tmpl w:val="F282F7F0"/>
@@ -18840,7 +19331,7 @@
       </w:rPr>
     </w:lvl>
   </w:abstractNum>
-  <w:abstractNum w:abstractNumId="27" w15:restartNumberingAfterBreak="0">
+  <w:abstractNum w:abstractNumId="28" w15:restartNumberingAfterBreak="0">
     <w:nsid w:val="7B2B6906"/>
     <w:multiLevelType w:val="hybridMultilevel"/>
     <w:tmpl w:val="AD841144"/>
@@ -18932,7 +19423,7 @@
       </w:pPr>
     </w:lvl>
   </w:abstractNum>
-  <w:abstractNum w:abstractNumId="28" w15:restartNumberingAfterBreak="0">
+  <w:abstractNum w:abstractNumId="29" w15:restartNumberingAfterBreak="0">
     <w:nsid w:val="7CD54937"/>
     <w:multiLevelType w:val="hybridMultilevel"/>
     <w:tmpl w:val="1AB0305A"/>
@@ -19100,10 +19591,10 @@
     <w:abstractNumId w:val="0"/>
   </w:num>
   <w:num w:numId="10">
-    <w:abstractNumId w:val="25"/>
+    <w:abstractNumId w:val="26"/>
   </w:num>
   <w:num w:numId="11">
-    <w:abstractNumId w:val="26"/>
+    <w:abstractNumId w:val="27"/>
   </w:num>
   <w:num w:numId="12">
     <w:abstractNumId w:val="5"/>
@@ -19112,7 +19603,7 @@
     <w:abstractNumId w:val="2"/>
   </w:num>
   <w:num w:numId="14">
-    <w:abstractNumId w:val="28"/>
+    <w:abstractNumId w:val="29"/>
   </w:num>
   <w:num w:numId="15">
     <w:abstractNumId w:val="6"/>
@@ -19181,7 +19672,10 @@
     <w:abstractNumId w:val="20"/>
   </w:num>
   <w:num w:numId="37">
-    <w:abstractNumId w:val="27"/>
+    <w:abstractNumId w:val="28"/>
+  </w:num>
+  <w:num w:numId="38">
+    <w:abstractNumId w:val="25"/>
   </w:num>
   <w:numIdMacAtCleanup w:val="14"/>
 </w:numbering>
@@ -20424,7 +20918,7 @@
 </file>
 
 <file path=customXml/itemProps1.xml><?xml version="1.0" encoding="utf-8"?>
-<ds:datastoreItem xmlns:ds="http://schemas.openxmlformats.org/officeDocument/2006/customXml" ds:itemID="{26811C88-4A4D-48CF-BC88-68BF472D57FA}">
+<ds:datastoreItem xmlns:ds="http://schemas.openxmlformats.org/officeDocument/2006/customXml" ds:itemID="{60275BF5-A460-4A7E-B74D-AF78191EDE74}">
   <ds:schemaRefs>
     <ds:schemaRef ds:uri="http://schemas.openxmlformats.org/officeDocument/2006/bibliography"/>
   </ds:schemaRefs>

</xml_diff>

<commit_message>
Diario, Doc, Movimenti personaggio 'basi'
</commit_message>
<xml_diff>
--- a/3_Documentazione (word e pdf)/Documentazione_SkiFreeRemake_ChristianMonga.docx
+++ b/3_Documentazione (word e pdf)/Documentazione_SkiFreeRemake_ChristianMonga.docx
@@ -8213,6 +8213,9 @@
         <w:jc w:val="center"/>
       </w:pPr>
       <w:r>
+        <w:rPr>
+          <w:noProof/>
+        </w:rPr>
         <w:drawing>
           <wp:inline distT="0" distB="0" distL="0" distR="0" wp14:anchorId="738735D4" wp14:editId="2528EED8">
             <wp:extent cx="3153215" cy="819264"/>
@@ -8382,6 +8385,9 @@
         <w:jc w:val="center"/>
       </w:pPr>
       <w:r>
+        <w:rPr>
+          <w:noProof/>
+        </w:rPr>
         <w:drawing>
           <wp:inline distT="0" distB="0" distL="0" distR="0" wp14:anchorId="32FCE934" wp14:editId="0D6E44F5">
             <wp:extent cx="2902226" cy="1644595"/>
@@ -8490,6 +8496,9 @@
         <w:jc w:val="center"/>
       </w:pPr>
       <w:r>
+        <w:rPr>
+          <w:noProof/>
+        </w:rPr>
         <w:drawing>
           <wp:inline distT="0" distB="0" distL="0" distR="0" wp14:anchorId="6FA47274" wp14:editId="3CCF1732">
             <wp:extent cx="2862469" cy="825986"/>
@@ -8558,6 +8567,225 @@
       </w:r>
     </w:p>
     <w:p>
+      <w:r>
+        <w:t xml:space="preserve">A questo punto si può iniziare a generare la mappa. </w:t>
+      </w:r>
+    </w:p>
+    <w:p>
+      <w:r>
+        <w:t xml:space="preserve">Per generare la prima riga di ostacoli bisogna innanzitutto aggiungere alla lista delle </w:t>
+      </w:r>
+      <w:proofErr w:type="spellStart"/>
+      <w:r>
+        <w:t>yUsate</w:t>
+      </w:r>
+      <w:proofErr w:type="spellEnd"/>
+      <w:r>
+        <w:t xml:space="preserve"> la y di dove bisogna generare gli ostacoli:</w:t>
+      </w:r>
+      <w:r>
+        <w:rPr>
+          <w:noProof/>
+        </w:rPr>
+        <w:t xml:space="preserve"> </w:t>
+      </w:r>
+    </w:p>
+    <w:p>
+      <w:pPr>
+        <w:keepNext/>
+        <w:jc w:val="center"/>
+      </w:pPr>
+      <w:r>
+        <w:drawing>
+          <wp:inline distT="0" distB="0" distL="0" distR="0" wp14:anchorId="4D5CF5A1" wp14:editId="50D5D381">
+            <wp:extent cx="4244835" cy="572494"/>
+            <wp:effectExtent l="0" t="0" r="3810" b="0"/>
+            <wp:docPr id="4" name="Immagine 4"/>
+            <wp:cNvGraphicFramePr>
+              <a:graphicFrameLocks xmlns:a="http://schemas.openxmlformats.org/drawingml/2006/main" noChangeAspect="1"/>
+            </wp:cNvGraphicFramePr>
+            <a:graphic xmlns:a="http://schemas.openxmlformats.org/drawingml/2006/main">
+              <a:graphicData uri="http://schemas.openxmlformats.org/drawingml/2006/picture">
+                <pic:pic xmlns:pic="http://schemas.openxmlformats.org/drawingml/2006/picture">
+                  <pic:nvPicPr>
+                    <pic:cNvPr id="1" name=""/>
+                    <pic:cNvPicPr/>
+                  </pic:nvPicPr>
+                  <pic:blipFill>
+                    <a:blip r:embed="rId18"/>
+                    <a:stretch>
+                      <a:fillRect/>
+                    </a:stretch>
+                  </pic:blipFill>
+                  <pic:spPr>
+                    <a:xfrm>
+                      <a:off x="0" y="0"/>
+                      <a:ext cx="4473468" cy="603329"/>
+                    </a:xfrm>
+                    <a:prstGeom prst="rect">
+                      <a:avLst/>
+                    </a:prstGeom>
+                  </pic:spPr>
+                </pic:pic>
+              </a:graphicData>
+            </a:graphic>
+          </wp:inline>
+        </w:drawing>
+      </w:r>
+    </w:p>
+    <w:p>
+      <w:pPr>
+        <w:pStyle w:val="Didascalia"/>
+        <w:jc w:val="center"/>
+      </w:pPr>
+      <w:r>
+        <w:t xml:space="preserve">Figura </w:t>
+      </w:r>
+      <w:r>
+        <w:fldChar w:fldCharType="begin"/>
+      </w:r>
+      <w:r>
+        <w:instrText xml:space="preserve"> SEQ Figura \* ARABIC </w:instrText>
+      </w:r>
+      <w:r>
+        <w:fldChar w:fldCharType="separate"/>
+      </w:r>
+      <w:r>
+        <w:rPr>
+          <w:noProof/>
+        </w:rPr>
+        <w:t>7</w:t>
+      </w:r>
+      <w:r>
+        <w:fldChar w:fldCharType="end"/>
+      </w:r>
+      <w:r>
+        <w:t xml:space="preserve"> Inserire y nella lista</w:t>
+      </w:r>
+    </w:p>
+    <w:p>
+      <w:r>
+        <w:t xml:space="preserve">Come si vede dall’immagine la y da usare si calcola utilizzando la </w:t>
+      </w:r>
+      <w:proofErr w:type="spellStart"/>
+      <w:r>
+        <w:t>yCamera</w:t>
+      </w:r>
+      <w:proofErr w:type="spellEnd"/>
+      <w:r>
+        <w:t xml:space="preserve"> e </w:t>
+      </w:r>
+      <w:r>
+        <w:t>la costante che contiene il valore di quanto distante dobbiamo creare gli ostacoli. Facendo questo calcolo si trova una y minore di quella della camera e gli oggetti verranno generati fuori dal campo visivo di essa.</w:t>
+      </w:r>
+    </w:p>
+    <w:p>
+      <w:r>
+        <w:lastRenderedPageBreak/>
+        <w:t>Quindi dopo aver salvato la posizione y per generare la riga di ostacoli si possono effettivamente generare gli alberi. Per farlo bisogna fare un loop che generi al massimo 40 alberi (costante della distanza orizzontale * 2):</w:t>
+      </w:r>
+    </w:p>
+    <w:p>
+      <w:pPr>
+        <w:keepNext/>
+        <w:jc w:val="center"/>
+      </w:pPr>
+      <w:r>
+        <w:drawing>
+          <wp:inline distT="0" distB="0" distL="0" distR="0" wp14:anchorId="0825608B" wp14:editId="307225EA">
+            <wp:extent cx="4754880" cy="2092779"/>
+            <wp:effectExtent l="0" t="0" r="7620" b="3175"/>
+            <wp:docPr id="9" name="Immagine 9"/>
+            <wp:cNvGraphicFramePr>
+              <a:graphicFrameLocks xmlns:a="http://schemas.openxmlformats.org/drawingml/2006/main" noChangeAspect="1"/>
+            </wp:cNvGraphicFramePr>
+            <a:graphic xmlns:a="http://schemas.openxmlformats.org/drawingml/2006/main">
+              <a:graphicData uri="http://schemas.openxmlformats.org/drawingml/2006/picture">
+                <pic:pic xmlns:pic="http://schemas.openxmlformats.org/drawingml/2006/picture">
+                  <pic:nvPicPr>
+                    <pic:cNvPr id="1" name=""/>
+                    <pic:cNvPicPr/>
+                  </pic:nvPicPr>
+                  <pic:blipFill>
+                    <a:blip r:embed="rId19"/>
+                    <a:stretch>
+                      <a:fillRect/>
+                    </a:stretch>
+                  </pic:blipFill>
+                  <pic:spPr>
+                    <a:xfrm>
+                      <a:off x="0" y="0"/>
+                      <a:ext cx="4776244" cy="2102182"/>
+                    </a:xfrm>
+                    <a:prstGeom prst="rect">
+                      <a:avLst/>
+                    </a:prstGeom>
+                  </pic:spPr>
+                </pic:pic>
+              </a:graphicData>
+            </a:graphic>
+          </wp:inline>
+        </w:drawing>
+      </w:r>
+    </w:p>
+    <w:p>
+      <w:pPr>
+        <w:pStyle w:val="Didascalia"/>
+        <w:jc w:val="center"/>
+      </w:pPr>
+      <w:r>
+        <w:t xml:space="preserve">Figura </w:t>
+      </w:r>
+      <w:r>
+        <w:fldChar w:fldCharType="begin"/>
+      </w:r>
+      <w:r>
+        <w:instrText xml:space="preserve"> SEQ Figura \* ARABIC </w:instrText>
+      </w:r>
+      <w:r>
+        <w:fldChar w:fldCharType="separate"/>
+      </w:r>
+      <w:r>
+        <w:rPr>
+          <w:noProof/>
+        </w:rPr>
+        <w:t>8</w:t>
+      </w:r>
+      <w:r>
+        <w:fldChar w:fldCharType="end"/>
+      </w:r>
+      <w:r>
+        <w:t xml:space="preserve"> Loop per la generazione degli ostacoli</w:t>
+      </w:r>
+    </w:p>
+    <w:p>
+      <w:r>
+        <w:t>All’interno del loop, grazie alla variabile “</w:t>
+      </w:r>
+      <w:proofErr w:type="spellStart"/>
+      <w:r>
+        <w:t>randPercentuale</w:t>
+      </w:r>
+      <w:proofErr w:type="spellEnd"/>
+      <w:r>
+        <w:t>”,</w:t>
+      </w:r>
+      <w:r>
+        <w:t xml:space="preserve"> si può decidere la percentuale di generazione degli ostacoli sulla stessa riga. In questo caso gli ostacoli verranno generati con una percentuale del 60%.</w:t>
+      </w:r>
+    </w:p>
+    <w:p>
+      <w:r>
+        <w:t>La variabile “</w:t>
+      </w:r>
+      <w:proofErr w:type="spellStart"/>
+      <w:r>
+        <w:t>randSposta</w:t>
+      </w:r>
+      <w:proofErr w:type="spellEnd"/>
+      <w:r>
+        <w:t>” permette di spostare l’ostacolo più in alto o più in basso così da non avere una linea retta di ostacoli.</w:t>
+      </w:r>
       <w:bookmarkStart w:id="29" w:name="_GoBack"/>
       <w:bookmarkEnd w:id="29"/>
     </w:p>
@@ -8654,7 +8882,6 @@
                 <w:szCs w:val="18"/>
                 <w:lang w:eastAsia="en-US"/>
               </w:rPr>
-              <w:lastRenderedPageBreak/>
               <w:t>Riferimento</w:t>
             </w:r>
             <w:r>
@@ -8691,7 +8918,6 @@
                 <w:szCs w:val="18"/>
                 <w:lang w:val="it-IT"/>
               </w:rPr>
-              <w:lastRenderedPageBreak/>
               <w:t>TC-00</w:t>
             </w:r>
             <w:r>
@@ -8714,7 +8940,6 @@
                 <w:sz w:val="18"/>
                 <w:szCs w:val="18"/>
               </w:rPr>
-              <w:lastRenderedPageBreak/>
               <w:t>REQ-0</w:t>
             </w:r>
             <w:r>
@@ -8753,7 +8978,6 @@
                 <w:szCs w:val="18"/>
                 <w:lang w:val="it-IT"/>
               </w:rPr>
-              <w:lastRenderedPageBreak/>
               <w:t>Nome:</w:t>
             </w:r>
           </w:p>
@@ -9543,6 +9767,7 @@
                 <w:szCs w:val="18"/>
                 <w:lang w:eastAsia="en-US"/>
               </w:rPr>
+              <w:lastRenderedPageBreak/>
               <w:t>Spostare il mouse verso destra e verificare che il personaggio giri e che in posizione orizzontale si fermi</w:t>
             </w:r>
           </w:p>
@@ -9574,6 +9799,7 @@
                 <w:szCs w:val="18"/>
                 <w:lang w:val="it-IT"/>
               </w:rPr>
+              <w:lastRenderedPageBreak/>
               <w:t>Risultati attesi:</w:t>
             </w:r>
           </w:p>
@@ -20918,7 +21144,7 @@
 </file>
 
 <file path=customXml/itemProps1.xml><?xml version="1.0" encoding="utf-8"?>
-<ds:datastoreItem xmlns:ds="http://schemas.openxmlformats.org/officeDocument/2006/customXml" ds:itemID="{60275BF5-A460-4A7E-B74D-AF78191EDE74}">
+<ds:datastoreItem xmlns:ds="http://schemas.openxmlformats.org/officeDocument/2006/customXml" ds:itemID="{2D3A6A7F-8301-4FAE-A3DE-429CAD31D076}">
   <ds:schemaRefs>
     <ds:schemaRef ds:uri="http://schemas.openxmlformats.org/officeDocument/2006/bibliography"/>
   </ds:schemaRefs>

</xml_diff>